<commit_message>
Enviando e recebendo o Vira
</commit_message>
<xml_diff>
--- a/especificacao.docx
+++ b/especificacao.docx
@@ -1,6 +1,6 @@
 
 <file path=word/document.xml><?xml version="1.0" encoding="utf-8"?>
-<w:document xmlns:wpc="http://schemas.microsoft.com/office/word/2010/wordprocessingCanvas" xmlns:mc="http://schemas.openxmlformats.org/markup-compatibility/2006" xmlns:o="urn:schemas-microsoft-com:office:office" xmlns:r="http://schemas.openxmlformats.org/officeDocument/2006/relationships" xmlns:m="http://schemas.openxmlformats.org/officeDocument/2006/math" xmlns:v="urn:schemas-microsoft-com:vml" xmlns:wp14="http://schemas.microsoft.com/office/word/2010/wordprocessingDrawing" xmlns:wp="http://schemas.openxmlformats.org/drawingml/2006/wordprocessingDrawing" xmlns:w10="urn:schemas-microsoft-com:office:word" xmlns:w="http://schemas.openxmlformats.org/wordprocessingml/2006/main" xmlns:w14="http://schemas.microsoft.com/office/word/2010/wordml" xmlns:w15="http://schemas.microsoft.com/office/word/2012/wordml" xmlns:wpg="http://schemas.microsoft.com/office/word/2010/wordprocessingGroup" xmlns:wpi="http://schemas.microsoft.com/office/word/2010/wordprocessingInk" xmlns:wne="http://schemas.microsoft.com/office/word/2006/wordml" xmlns:wps="http://schemas.microsoft.com/office/word/2010/wordprocessingShape" mc:Ignorable="w14 w15 wp14">
+<w:document xmlns:wpc="http://schemas.microsoft.com/office/word/2010/wordprocessingCanvas" xmlns:cx="http://schemas.microsoft.com/office/drawing/2014/chartex" xmlns:cx1="http://schemas.microsoft.com/office/drawing/2015/9/8/chartex" xmlns:mc="http://schemas.openxmlformats.org/markup-compatibility/2006" xmlns:o="urn:schemas-microsoft-com:office:office" xmlns:r="http://schemas.openxmlformats.org/officeDocument/2006/relationships" xmlns:m="http://schemas.openxmlformats.org/officeDocument/2006/math" xmlns:v="urn:schemas-microsoft-com:vml" xmlns:wp14="http://schemas.microsoft.com/office/word/2010/wordprocessingDrawing" xmlns:wp="http://schemas.openxmlformats.org/drawingml/2006/wordprocessingDrawing" xmlns:w10="urn:schemas-microsoft-com:office:word" xmlns:w="http://schemas.openxmlformats.org/wordprocessingml/2006/main" xmlns:w14="http://schemas.microsoft.com/office/word/2010/wordml" xmlns:w15="http://schemas.microsoft.com/office/word/2012/wordml" xmlns:w16se="http://schemas.microsoft.com/office/word/2015/wordml/symex" xmlns:wpg="http://schemas.microsoft.com/office/word/2010/wordprocessingGroup" xmlns:wpi="http://schemas.microsoft.com/office/word/2010/wordprocessingInk" xmlns:wne="http://schemas.microsoft.com/office/word/2006/wordml" xmlns:wps="http://schemas.microsoft.com/office/word/2010/wordprocessingShape" mc:Ignorable="w14 w15 w16se wp14">
   <w:body>
     <w:p>
       <w:pPr>
@@ -109,31 +109,7 @@
                 <w:szCs w:val="24"/>
                 <w:lang w:eastAsia="pt-BR"/>
               </w:rPr>
-              <w:t xml:space="preserve">Truco </w:t>
-            </w:r>
-            <w:proofErr w:type="spellStart"/>
-            <w:r>
-              <w:rPr>
-                <w:rFonts w:ascii="Times New Roman" w:eastAsia="Times New Roman" w:hAnsi="Times New Roman" w:cs="Times New Roman"/>
-                <w:i/>
-                <w:iCs/>
-                <w:sz w:val="24"/>
-                <w:szCs w:val="24"/>
-                <w:lang w:eastAsia="pt-BR"/>
-              </w:rPr>
-              <w:t>multiplayer</w:t>
-            </w:r>
-            <w:proofErr w:type="spellEnd"/>
-            <w:r>
-              <w:rPr>
-                <w:rFonts w:ascii="Times New Roman" w:eastAsia="Times New Roman" w:hAnsi="Times New Roman" w:cs="Times New Roman"/>
-                <w:i/>
-                <w:iCs/>
-                <w:sz w:val="24"/>
-                <w:szCs w:val="24"/>
-                <w:lang w:eastAsia="pt-BR"/>
-              </w:rPr>
-              <w:t xml:space="preserve"> online</w:t>
+              <w:t>Truco multiplayer online</w:t>
             </w:r>
             <w:r>
               <w:rPr>
@@ -392,6 +368,7 @@
                 <w:rFonts w:ascii="Times New Roman" w:eastAsia="Times New Roman" w:hAnsi="Times New Roman" w:cs="Times New Roman"/>
                 <w:sz w:val="24"/>
                 <w:szCs w:val="24"/>
+                <w:highlight w:val="yellow"/>
                 <w:lang w:eastAsia="pt-BR"/>
               </w:rPr>
             </w:pPr>
@@ -422,9 +399,20 @@
                 <w:rFonts w:ascii="Times New Roman" w:eastAsia="Times New Roman" w:hAnsi="Times New Roman" w:cs="Times New Roman"/>
                 <w:sz w:val="24"/>
                 <w:szCs w:val="24"/>
-                <w:lang w:eastAsia="pt-BR"/>
-              </w:rPr>
-              <w:t>. Após as 12 cartas terem sido distribuídas aos jogadores, retira-se a próxima carta ainda no baralho. Essa carta recebe o nome de </w:t>
+                <w:highlight w:val="green"/>
+                <w:lang w:eastAsia="pt-BR"/>
+              </w:rPr>
+              <w:t xml:space="preserve">. Após as 12 cartas terem sido distribuídas aos jogadores, retira-se a próxima carta ainda no baralho. </w:t>
+            </w:r>
+            <w:r>
+              <w:rPr>
+                <w:rFonts w:ascii="Times New Roman" w:eastAsia="Times New Roman" w:hAnsi="Times New Roman" w:cs="Times New Roman"/>
+                <w:sz w:val="24"/>
+                <w:szCs w:val="24"/>
+                <w:highlight w:val="yellow"/>
+                <w:lang w:eastAsia="pt-BR"/>
+              </w:rPr>
+              <w:t>Essa carta recebe o nome de </w:t>
             </w:r>
             <w:r>
               <w:rPr>
@@ -433,6 +421,7 @@
                 <w:bCs/>
                 <w:sz w:val="24"/>
                 <w:szCs w:val="24"/>
+                <w:highlight w:val="yellow"/>
                 <w:lang w:eastAsia="pt-BR"/>
               </w:rPr>
               <w:t>vira</w:t>
@@ -442,6 +431,7 @@
                 <w:rFonts w:ascii="Times New Roman" w:eastAsia="Times New Roman" w:hAnsi="Times New Roman" w:cs="Times New Roman"/>
                 <w:sz w:val="24"/>
                 <w:szCs w:val="24"/>
+                <w:highlight w:val="yellow"/>
                 <w:lang w:eastAsia="pt-BR"/>
               </w:rPr>
               <w:t>, e deve ser exibida a todos os jogadores.</w:t>
@@ -454,28 +444,41 @@
                 <w:rFonts w:ascii="Times New Roman" w:eastAsia="Times New Roman" w:hAnsi="Times New Roman" w:cs="Times New Roman"/>
                 <w:sz w:val="24"/>
                 <w:szCs w:val="24"/>
-                <w:lang w:eastAsia="pt-BR"/>
-              </w:rPr>
-            </w:pPr>
-          </w:p>
-          <w:p>
-            <w:pPr>
-              <w:spacing w:after="0" w:line="240" w:lineRule="auto"/>
-              <w:rPr>
-                <w:rFonts w:ascii="Times New Roman" w:eastAsia="Times New Roman" w:hAnsi="Times New Roman" w:cs="Times New Roman"/>
-                <w:sz w:val="24"/>
-                <w:szCs w:val="24"/>
-                <w:lang w:eastAsia="pt-BR"/>
-              </w:rPr>
-            </w:pPr>
-            <w:r>
-              <w:rPr>
-                <w:rFonts w:ascii="Times New Roman" w:eastAsia="Times New Roman" w:hAnsi="Times New Roman" w:cs="Times New Roman"/>
-                <w:sz w:val="24"/>
-                <w:szCs w:val="24"/>
-                <w:lang w:eastAsia="pt-BR"/>
-              </w:rPr>
-              <w:t>Uma vez dadas as cartas e o vira, a mão começa efetivamente. Neste trabalho, consideraremos que </w:t>
+                <w:highlight w:val="green"/>
+                <w:lang w:eastAsia="pt-BR"/>
+              </w:rPr>
+            </w:pPr>
+            <w:bookmarkStart w:id="1" w:name="_GoBack"/>
+            <w:bookmarkEnd w:id="1"/>
+          </w:p>
+          <w:p>
+            <w:pPr>
+              <w:spacing w:after="0" w:line="240" w:lineRule="auto"/>
+              <w:rPr>
+                <w:rFonts w:ascii="Times New Roman" w:eastAsia="Times New Roman" w:hAnsi="Times New Roman" w:cs="Times New Roman"/>
+                <w:sz w:val="24"/>
+                <w:szCs w:val="24"/>
+                <w:lang w:eastAsia="pt-BR"/>
+              </w:rPr>
+            </w:pPr>
+            <w:r>
+              <w:rPr>
+                <w:rFonts w:ascii="Times New Roman" w:eastAsia="Times New Roman" w:hAnsi="Times New Roman" w:cs="Times New Roman"/>
+                <w:sz w:val="24"/>
+                <w:szCs w:val="24"/>
+                <w:highlight w:val="green"/>
+                <w:lang w:eastAsia="pt-BR"/>
+              </w:rPr>
+              <w:t>Uma vez dadas as cartas e o vira, a mão começa efetivamente. Neste trabalho, consideraremos que</w:t>
+            </w:r>
+            <w:r>
+              <w:rPr>
+                <w:rFonts w:ascii="Times New Roman" w:eastAsia="Times New Roman" w:hAnsi="Times New Roman" w:cs="Times New Roman"/>
+                <w:sz w:val="24"/>
+                <w:szCs w:val="24"/>
+                <w:lang w:eastAsia="pt-BR"/>
+              </w:rPr>
+              <w:t> </w:t>
             </w:r>
             <w:r>
               <w:rPr>
@@ -541,16 +544,33 @@
               </w:rPr>
               <w:t>. Em cada rodada, os jogadores são percorridos em ordem.</w:t>
             </w:r>
-            <w:bookmarkStart w:id="1" w:name="_GoBack"/>
-            <w:bookmarkEnd w:id="1"/>
-            <w:r>
-              <w:rPr>
-                <w:rFonts w:ascii="Times New Roman" w:eastAsia="Times New Roman" w:hAnsi="Times New Roman" w:cs="Times New Roman"/>
-                <w:sz w:val="24"/>
-                <w:szCs w:val="24"/>
-                <w:lang w:eastAsia="pt-BR"/>
-              </w:rPr>
-              <w:t> Sempre que um jogador se encontra na sua vez de jogar, ele deverá escolher uma das cartas na sua mão e jogá-la. Ao jogar a carta, </w:t>
+            <w:r>
+              <w:rPr>
+                <w:rFonts w:ascii="Times New Roman" w:eastAsia="Times New Roman" w:hAnsi="Times New Roman" w:cs="Times New Roman"/>
+                <w:sz w:val="24"/>
+                <w:szCs w:val="24"/>
+                <w:lang w:eastAsia="pt-BR"/>
+              </w:rPr>
+              <w:t> </w:t>
+            </w:r>
+            <w:r>
+              <w:rPr>
+                <w:rFonts w:ascii="Times New Roman" w:eastAsia="Times New Roman" w:hAnsi="Times New Roman" w:cs="Times New Roman"/>
+                <w:sz w:val="24"/>
+                <w:szCs w:val="24"/>
+                <w:highlight w:val="green"/>
+                <w:lang w:eastAsia="pt-BR"/>
+              </w:rPr>
+              <w:t>Sempre que um jogador se encontra na sua vez de jogar, ele deverá escolher uma das cartas na sua mão e jogá-la</w:t>
+            </w:r>
+            <w:r>
+              <w:rPr>
+                <w:rFonts w:ascii="Times New Roman" w:eastAsia="Times New Roman" w:hAnsi="Times New Roman" w:cs="Times New Roman"/>
+                <w:sz w:val="24"/>
+                <w:szCs w:val="24"/>
+                <w:lang w:eastAsia="pt-BR"/>
+              </w:rPr>
+              <w:t>. Ao jogar a carta, </w:t>
             </w:r>
             <w:r>
               <w:rPr>
@@ -700,78 +720,38 @@
                 <w:szCs w:val="24"/>
                 <w:lang w:eastAsia="pt-BR"/>
               </w:rPr>
-              <w:t xml:space="preserve">Note que rodadas podem ser consideradas empatadas (vide explicação do valor das cartas a seguir). Isso acaba desencadeando algumas exceções à regra supracitada. Se a primeira rodada empata, a dupla que vence a segunda é declarada vencedora da mão. Se as duas primeiras rodadas empatam, vence a mão a equipe vitoriosa na terceira rodada. Se todas as rodadas empatarem, a mão é considerada um empate e nenhuma das duplas pontua. Finalmente, se houver um vencedor da primeira rodada e um empate na segunda ou terceira, vence a mão a dupla que ganhou a primeira rodada. Em </w:t>
-            </w:r>
-            <w:proofErr w:type="spellStart"/>
-            <w:r>
-              <w:rPr>
-                <w:rFonts w:ascii="Times New Roman" w:eastAsia="Times New Roman" w:hAnsi="Times New Roman" w:cs="Times New Roman"/>
-                <w:sz w:val="24"/>
-                <w:szCs w:val="24"/>
-                <w:lang w:eastAsia="pt-BR"/>
-              </w:rPr>
-              <w:t>cado</w:t>
-            </w:r>
-            <w:proofErr w:type="spellEnd"/>
-            <w:r>
-              <w:rPr>
-                <w:rFonts w:ascii="Times New Roman" w:eastAsia="Times New Roman" w:hAnsi="Times New Roman" w:cs="Times New Roman"/>
-                <w:sz w:val="24"/>
-                <w:szCs w:val="24"/>
-                <w:lang w:eastAsia="pt-BR"/>
-              </w:rPr>
-              <w:t xml:space="preserve"> de empate em uma rodada, a rodada seguinte será iniciada pelo último jogador a jogar a carta de valor mais alto.</w:t>
-            </w:r>
-          </w:p>
-          <w:p>
-            <w:pPr>
-              <w:spacing w:after="0" w:line="240" w:lineRule="auto"/>
-              <w:rPr>
-                <w:rFonts w:ascii="Times New Roman" w:eastAsia="Times New Roman" w:hAnsi="Times New Roman" w:cs="Times New Roman"/>
-                <w:sz w:val="24"/>
-                <w:szCs w:val="24"/>
-                <w:lang w:eastAsia="pt-BR"/>
-              </w:rPr>
-            </w:pPr>
-          </w:p>
-          <w:p>
-            <w:pPr>
-              <w:spacing w:after="0" w:line="240" w:lineRule="auto"/>
-              <w:rPr>
-                <w:rFonts w:ascii="Times New Roman" w:eastAsia="Times New Roman" w:hAnsi="Times New Roman" w:cs="Times New Roman"/>
-                <w:sz w:val="24"/>
-                <w:szCs w:val="24"/>
-                <w:lang w:eastAsia="pt-BR"/>
-              </w:rPr>
-            </w:pPr>
-            <w:r>
-              <w:rPr>
-                <w:rFonts w:ascii="Times New Roman" w:eastAsia="Times New Roman" w:hAnsi="Times New Roman" w:cs="Times New Roman"/>
-                <w:sz w:val="24"/>
-                <w:szCs w:val="24"/>
-                <w:lang w:eastAsia="pt-BR"/>
-              </w:rPr>
-              <w:t xml:space="preserve">Nesse conjunto de regras, consideraremos a seguinte ordem (crescente) de valor das cartas: 4, 5, 6, 7, 8, 9, 10, Dama, Valete, Rei, Ás, 2, 3. Em outras palavras, o 4 é a carta de valor mais baixo, enquanto o 3 é a mais alta. Há, no entanto, uma exceção para essa ordem. Como explicado anteriormente, a cada mão sorteia-se uma carta chamada de </w:t>
-            </w:r>
-            <w:proofErr w:type="spellStart"/>
-            <w:r>
-              <w:rPr>
-                <w:rFonts w:ascii="Times New Roman" w:eastAsia="Times New Roman" w:hAnsi="Times New Roman" w:cs="Times New Roman"/>
-                <w:sz w:val="24"/>
-                <w:szCs w:val="24"/>
-                <w:lang w:eastAsia="pt-BR"/>
-              </w:rPr>
-              <w:t>vira</w:t>
-            </w:r>
-            <w:proofErr w:type="spellEnd"/>
-            <w:r>
-              <w:rPr>
-                <w:rFonts w:ascii="Times New Roman" w:eastAsia="Times New Roman" w:hAnsi="Times New Roman" w:cs="Times New Roman"/>
-                <w:sz w:val="24"/>
-                <w:szCs w:val="24"/>
-                <w:lang w:eastAsia="pt-BR"/>
-              </w:rPr>
-              <w:t>. Naquela mão, as cartas de valor subsequente ao do vira recebem o nome de </w:t>
+              <w:t>Note que rodadas podem ser consideradas empatadas (vide explicação do valor das cartas a seguir). Isso acaba desencadeando algumas exceções à regra supracitada. Se a primeira rodada empata, a dupla que vence a segunda é declarada vencedora da mão. Se as duas primeiras rodadas empatam, vence a mão a equipe vitoriosa na terceira rodada. Se todas as rodadas empatarem, a mão é considerada um empate e nenhuma das duplas pontua. Finalmente, se houver um vencedor da primeira rodada e um empate na segunda ou terceira, vence a mão a dupla que ganhou a primeira rodada. Em cado de empate em uma rodada, a rodada seguinte será iniciada pelo último jogador a jogar a carta de valor mais alto.</w:t>
+            </w:r>
+          </w:p>
+          <w:p>
+            <w:pPr>
+              <w:spacing w:after="0" w:line="240" w:lineRule="auto"/>
+              <w:rPr>
+                <w:rFonts w:ascii="Times New Roman" w:eastAsia="Times New Roman" w:hAnsi="Times New Roman" w:cs="Times New Roman"/>
+                <w:sz w:val="24"/>
+                <w:szCs w:val="24"/>
+                <w:lang w:eastAsia="pt-BR"/>
+              </w:rPr>
+            </w:pPr>
+          </w:p>
+          <w:p>
+            <w:pPr>
+              <w:spacing w:after="0" w:line="240" w:lineRule="auto"/>
+              <w:rPr>
+                <w:rFonts w:ascii="Times New Roman" w:eastAsia="Times New Roman" w:hAnsi="Times New Roman" w:cs="Times New Roman"/>
+                <w:sz w:val="24"/>
+                <w:szCs w:val="24"/>
+                <w:lang w:eastAsia="pt-BR"/>
+              </w:rPr>
+            </w:pPr>
+            <w:r>
+              <w:rPr>
+                <w:rFonts w:ascii="Times New Roman" w:eastAsia="Times New Roman" w:hAnsi="Times New Roman" w:cs="Times New Roman"/>
+                <w:sz w:val="24"/>
+                <w:szCs w:val="24"/>
+                <w:lang w:eastAsia="pt-BR"/>
+              </w:rPr>
+              <w:t>Nesse conjunto de regras, consideraremos a seguinte ordem (crescente) de valor das cartas: 4, 5, 6, 7, 8, 9, 10, Dama, Valete, Rei, Ás, 2, 3. Em outras palavras, o 4 é a carta de valor mais baixo, enquanto o 3 é a mais alta. Há, no entanto, uma exceção para essa ordem. Como explicado anteriormente, a cada mão sorteia-se uma carta chamada de vira. Naquela mão, as cartas de valor subsequente ao do vira recebem o nome de </w:t>
             </w:r>
             <w:r>
               <w:rPr>
@@ -998,6 +978,7 @@
                 <w:szCs w:val="24"/>
                 <w:lang w:eastAsia="pt-BR"/>
               </w:rPr>
+              <w:lastRenderedPageBreak/>
               <w:t>No caso de um retruco, a decisão passa a ser da dupla que originalmente solicitou o truco que terá as mesmas três opções supracitadas. Esse processo de retruco pode levar o valor da mão de 1 para 3, 6, 9 e 12 pontos. Não é possível retrucar uma mão que já está em 12 pontos. Finalmente, note que depois de uma situação de truco aceito a mão continua transcorrendo normalmente e, caso a mão ainda esteja valendo menos que 12 pontos, jogadores podem solicitar um novo truco para elevar ainda mais a pontuação. No entanto, um jogador só pode solicitar truco se o jogo ainda não está trucado ou se o último pedido de truco foi feito pela dupla adversária.</w:t>
             </w:r>
           </w:p>
@@ -1076,7 +1057,6 @@
               </w:rPr>
               <w:t>. O servidor deve realizar um </w:t>
             </w:r>
-            <w:proofErr w:type="spellStart"/>
             <w:r>
               <w:rPr>
                 <w:rFonts w:ascii="Times New Roman" w:eastAsia="Times New Roman" w:hAnsi="Times New Roman" w:cs="Times New Roman"/>
@@ -1088,7 +1068,6 @@
               </w:rPr>
               <w:t>bind</w:t>
             </w:r>
-            <w:proofErr w:type="spellEnd"/>
             <w:r>
               <w:rPr>
                 <w:rFonts w:ascii="Times New Roman" w:eastAsia="Times New Roman" w:hAnsi="Times New Roman" w:cs="Times New Roman"/>
@@ -1198,27 +1177,7 @@
                 <w:szCs w:val="24"/>
                 <w:lang w:eastAsia="pt-BR"/>
               </w:rPr>
-              <w:t xml:space="preserve">O servidor é responsável por gerenciar toda a lógica do jogo. Ele deve manipular o </w:t>
-            </w:r>
-            <w:proofErr w:type="spellStart"/>
-            <w:r>
-              <w:rPr>
-                <w:rFonts w:ascii="Times New Roman" w:eastAsia="Times New Roman" w:hAnsi="Times New Roman" w:cs="Times New Roman"/>
-                <w:sz w:val="24"/>
-                <w:szCs w:val="24"/>
-                <w:lang w:eastAsia="pt-BR"/>
-              </w:rPr>
-              <w:t>embaralhamento</w:t>
-            </w:r>
-            <w:proofErr w:type="spellEnd"/>
-            <w:r>
-              <w:rPr>
-                <w:rFonts w:ascii="Times New Roman" w:eastAsia="Times New Roman" w:hAnsi="Times New Roman" w:cs="Times New Roman"/>
-                <w:sz w:val="24"/>
-                <w:szCs w:val="24"/>
-                <w:lang w:eastAsia="pt-BR"/>
-              </w:rPr>
-              <w:t xml:space="preserve"> das cartas, e a distribuição das mesmas pelos jogadores (</w:t>
+              <w:t>O servidor é responsável por gerenciar toda a lógica do jogo. Ele deve manipular o embaralhamento das cartas, e a distribuição das mesmas pelos jogadores (</w:t>
             </w:r>
             <w:r>
               <w:rPr>
@@ -1544,6 +1503,7 @@
                 <w:szCs w:val="24"/>
                 <w:lang w:eastAsia="pt-BR"/>
               </w:rPr>
+              <w:lastRenderedPageBreak/>
               <w:t>Retrucar.</w:t>
             </w:r>
           </w:p>
@@ -1714,33 +1674,7 @@
                 <w:highlight w:val="yellow"/>
                 <w:lang w:eastAsia="pt-BR"/>
               </w:rPr>
-              <w:t xml:space="preserve">O cliente deverá receber como entrada um endereço </w:t>
-            </w:r>
-            <w:proofErr w:type="spellStart"/>
-            <w:r>
-              <w:rPr>
-                <w:rFonts w:ascii="Times New Roman" w:eastAsia="Times New Roman" w:hAnsi="Times New Roman" w:cs="Times New Roman"/>
-                <w:b/>
-                <w:bCs/>
-                <w:sz w:val="24"/>
-                <w:szCs w:val="24"/>
-                <w:highlight w:val="yellow"/>
-                <w:lang w:eastAsia="pt-BR"/>
-              </w:rPr>
-              <w:t>ip</w:t>
-            </w:r>
-            <w:proofErr w:type="spellEnd"/>
-            <w:r>
-              <w:rPr>
-                <w:rFonts w:ascii="Times New Roman" w:eastAsia="Times New Roman" w:hAnsi="Times New Roman" w:cs="Times New Roman"/>
-                <w:b/>
-                <w:bCs/>
-                <w:sz w:val="24"/>
-                <w:szCs w:val="24"/>
-                <w:highlight w:val="yellow"/>
-                <w:lang w:eastAsia="pt-BR"/>
-              </w:rPr>
-              <w:t xml:space="preserve"> (ou nome de </w:t>
+              <w:t>O cliente deverá receber como entrada um endereço ip (ou nome de </w:t>
             </w:r>
             <w:r>
               <w:rPr>
@@ -2202,27 +2136,7 @@
                 <w:szCs w:val="24"/>
                 <w:lang w:eastAsia="pt-BR"/>
               </w:rPr>
-              <w:t xml:space="preserve">Novamente, é de responsabilidade do cliente </w:t>
-            </w:r>
-            <w:proofErr w:type="spellStart"/>
-            <w:r>
-              <w:rPr>
-                <w:rFonts w:ascii="Times New Roman" w:eastAsia="Times New Roman" w:hAnsi="Times New Roman" w:cs="Times New Roman"/>
-                <w:sz w:val="24"/>
-                <w:szCs w:val="24"/>
-                <w:lang w:eastAsia="pt-BR"/>
-              </w:rPr>
-              <w:t>fornecer</w:t>
-            </w:r>
-            <w:proofErr w:type="spellEnd"/>
-            <w:r>
-              <w:rPr>
-                <w:rFonts w:ascii="Times New Roman" w:eastAsia="Times New Roman" w:hAnsi="Times New Roman" w:cs="Times New Roman"/>
-                <w:sz w:val="24"/>
-                <w:szCs w:val="24"/>
-                <w:lang w:eastAsia="pt-BR"/>
-              </w:rPr>
-              <w:t xml:space="preserve"> uma interface que permita a seleção destas opções, mas não é responsabilidade do cliente verificar se é possível retrucar nesse momento. </w:t>
+              <w:t>Novamente, é de responsabilidade do cliente fornecer uma interface que permita a seleção destas opções, mas não é responsabilidade do cliente verificar se é possível retrucar nesse momento. </w:t>
             </w:r>
           </w:p>
           <w:p>
@@ -2377,27 +2291,7 @@
                 <w:szCs w:val="24"/>
                 <w:lang w:eastAsia="pt-BR"/>
               </w:rPr>
-              <w:t xml:space="preserve">Uma descrição do protocolo de comunicação </w:t>
-            </w:r>
-            <w:proofErr w:type="spellStart"/>
-            <w:r>
-              <w:rPr>
-                <w:rFonts w:ascii="Times New Roman" w:eastAsia="Times New Roman" w:hAnsi="Times New Roman" w:cs="Times New Roman"/>
-                <w:sz w:val="24"/>
-                <w:szCs w:val="24"/>
-                <w:lang w:eastAsia="pt-BR"/>
-              </w:rPr>
-              <w:t>usado</w:t>
-            </w:r>
-            <w:proofErr w:type="spellEnd"/>
-            <w:r>
-              <w:rPr>
-                <w:rFonts w:ascii="Times New Roman" w:eastAsia="Times New Roman" w:hAnsi="Times New Roman" w:cs="Times New Roman"/>
-                <w:sz w:val="24"/>
-                <w:szCs w:val="24"/>
-                <w:lang w:eastAsia="pt-BR"/>
-              </w:rPr>
-              <w:t xml:space="preserve"> (</w:t>
+              <w:t>Uma descrição do protocolo de comunicação usado (</w:t>
             </w:r>
             <w:r>
               <w:rPr>
@@ -2486,25 +2380,14 @@
                 <w:lang w:eastAsia="pt-BR"/>
               </w:rPr>
             </w:pPr>
-            <w:proofErr w:type="gramStart"/>
-            <w:r>
-              <w:rPr>
-                <w:rFonts w:ascii="Times New Roman" w:eastAsia="Times New Roman" w:hAnsi="Times New Roman" w:cs="Times New Roman"/>
-                <w:sz w:val="24"/>
-                <w:szCs w:val="24"/>
-                <w:lang w:eastAsia="pt-BR"/>
-              </w:rPr>
-              <w:t>todas</w:t>
-            </w:r>
-            <w:proofErr w:type="gramEnd"/>
-            <w:r>
-              <w:rPr>
-                <w:rFonts w:ascii="Times New Roman" w:eastAsia="Times New Roman" w:hAnsi="Times New Roman" w:cs="Times New Roman"/>
-                <w:sz w:val="24"/>
-                <w:szCs w:val="24"/>
-                <w:lang w:eastAsia="pt-BR"/>
-              </w:rPr>
-              <w:t xml:space="preserve"> as funcionalidades citadas nesta especificação devem ser implementadas por código desenvolvido pelos próprios membros do grupo (</w:t>
+            <w:r>
+              <w:rPr>
+                <w:rFonts w:ascii="Times New Roman" w:eastAsia="Times New Roman" w:hAnsi="Times New Roman" w:cs="Times New Roman"/>
+                <w:sz w:val="24"/>
+                <w:szCs w:val="24"/>
+                <w:lang w:eastAsia="pt-BR"/>
+              </w:rPr>
+              <w:t>todas as funcionalidades citadas nesta especificação devem ser implementadas por código desenvolvido pelos próprios membros do grupo (</w:t>
             </w:r>
             <w:r>
               <w:rPr>
@@ -2561,25 +2444,14 @@
                 <w:lang w:eastAsia="pt-BR"/>
               </w:rPr>
             </w:pPr>
-            <w:proofErr w:type="gramStart"/>
-            <w:r>
-              <w:rPr>
-                <w:rFonts w:ascii="Times New Roman" w:eastAsia="Times New Roman" w:hAnsi="Times New Roman" w:cs="Times New Roman"/>
-                <w:sz w:val="24"/>
-                <w:szCs w:val="24"/>
-                <w:lang w:eastAsia="pt-BR"/>
-              </w:rPr>
-              <w:t>o</w:t>
-            </w:r>
-            <w:proofErr w:type="gramEnd"/>
-            <w:r>
-              <w:rPr>
-                <w:rFonts w:ascii="Times New Roman" w:eastAsia="Times New Roman" w:hAnsi="Times New Roman" w:cs="Times New Roman"/>
-                <w:sz w:val="24"/>
-                <w:szCs w:val="24"/>
-                <w:lang w:eastAsia="pt-BR"/>
-              </w:rPr>
-              <w:t xml:space="preserve"> código final deve ser compilável/executável sem a necessidade de bibliotecas, </w:t>
+            <w:r>
+              <w:rPr>
+                <w:rFonts w:ascii="Times New Roman" w:eastAsia="Times New Roman" w:hAnsi="Times New Roman" w:cs="Times New Roman"/>
+                <w:sz w:val="24"/>
+                <w:szCs w:val="24"/>
+                <w:lang w:eastAsia="pt-BR"/>
+              </w:rPr>
+              <w:t>o código final deve ser compilável/executável sem a necessidade de bibliotecas, </w:t>
             </w:r>
             <w:r>
               <w:rPr>
@@ -2619,27 +2491,7 @@
                 <w:szCs w:val="24"/>
                 <w:lang w:eastAsia="pt-BR"/>
               </w:rPr>
-              <w:t xml:space="preserve">De maneira análoga, o relatório é de formato livre, sem limites inferiores ou superiores de páginas. Apenas como um guia geral, 3 páginas devem ser suficientes (embora não necessárias) para contemplar todos os itens listados na seção anterior. O relatório deve ser entregue preferencialmente em formato </w:t>
-            </w:r>
-            <w:proofErr w:type="spellStart"/>
-            <w:r>
-              <w:rPr>
-                <w:rFonts w:ascii="Times New Roman" w:eastAsia="Times New Roman" w:hAnsi="Times New Roman" w:cs="Times New Roman"/>
-                <w:sz w:val="24"/>
-                <w:szCs w:val="24"/>
-                <w:lang w:eastAsia="pt-BR"/>
-              </w:rPr>
-              <w:t>pdf</w:t>
-            </w:r>
-            <w:proofErr w:type="spellEnd"/>
-            <w:r>
-              <w:rPr>
-                <w:rFonts w:ascii="Times New Roman" w:eastAsia="Times New Roman" w:hAnsi="Times New Roman" w:cs="Times New Roman"/>
-                <w:sz w:val="24"/>
-                <w:szCs w:val="24"/>
-                <w:lang w:eastAsia="pt-BR"/>
-              </w:rPr>
-              <w:t>.</w:t>
+              <w:t>De maneira análoga, o relatório é de formato livre, sem limites inferiores ou superiores de páginas. Apenas como um guia geral, 3 páginas devem ser suficientes (embora não necessárias) para contemplar todos os itens listados na seção anterior. O relatório deve ser entregue preferencialmente em formato pdf.</w:t>
             </w:r>
           </w:p>
           <w:p>
@@ -2737,6 +2589,7 @@
                 <w:szCs w:val="24"/>
                 <w:lang w:eastAsia="pt-BR"/>
               </w:rPr>
+              <w:lastRenderedPageBreak/>
               <w:t>Até 3,0 pontos para a implementação do cliente, dos quais:</w:t>
             </w:r>
           </w:p>
@@ -2975,7 +2828,6 @@
               </w:rPr>
               <w:t>Até 0,5 pontos para a leitura dos parâmetros de entrada (porta na qual o servidor fará o </w:t>
             </w:r>
-            <w:proofErr w:type="spellStart"/>
             <w:r>
               <w:rPr>
                 <w:rFonts w:ascii="Times New Roman" w:eastAsia="Times New Roman" w:hAnsi="Times New Roman" w:cs="Times New Roman"/>
@@ -2987,7 +2839,6 @@
               </w:rPr>
               <w:t>bind</w:t>
             </w:r>
-            <w:proofErr w:type="spellEnd"/>
             <w:r>
               <w:rPr>
                 <w:rFonts w:ascii="Times New Roman" w:eastAsia="Times New Roman" w:hAnsi="Times New Roman" w:cs="Times New Roman"/>
@@ -3486,7 +3337,19 @@
                 <w:szCs w:val="24"/>
                 <w:lang w:eastAsia="pt-BR"/>
               </w:rPr>
-              <w:t>É responsabilidade do grupo garantir que o trabalho seja recebido, aguardando pela confirmação e reenviando a mensagem caso não a recebam em tempo razoável.</w:t>
+              <w:t xml:space="preserve">É responsabilidade do grupo garantir que o trabalho seja recebido, aguardando pela confirmação e reenviando a mensagem caso não a recebam em tempo </w:t>
+            </w:r>
+            <w:r>
+              <w:rPr>
+                <w:rFonts w:ascii="Times New Roman" w:eastAsia="Times New Roman" w:hAnsi="Times New Roman" w:cs="Times New Roman"/>
+                <w:b/>
+                <w:bCs/>
+                <w:sz w:val="24"/>
+                <w:szCs w:val="24"/>
+                <w:lang w:eastAsia="pt-BR"/>
+              </w:rPr>
+              <w:lastRenderedPageBreak/>
+              <w:t>razoável.</w:t>
             </w:r>
             <w:r>
               <w:rPr>
@@ -3584,7 +3447,7 @@
 </file>
 
 <file path=word/comments.xml><?xml version="1.0" encoding="utf-8"?>
-<w:comments xmlns:wpc="http://schemas.microsoft.com/office/word/2010/wordprocessingCanvas" xmlns:mc="http://schemas.openxmlformats.org/markup-compatibility/2006" xmlns:o="urn:schemas-microsoft-com:office:office" xmlns:r="http://schemas.openxmlformats.org/officeDocument/2006/relationships" xmlns:m="http://schemas.openxmlformats.org/officeDocument/2006/math" xmlns:v="urn:schemas-microsoft-com:vml" xmlns:wp14="http://schemas.microsoft.com/office/word/2010/wordprocessingDrawing" xmlns:wp="http://schemas.openxmlformats.org/drawingml/2006/wordprocessingDrawing" xmlns:w10="urn:schemas-microsoft-com:office:word" xmlns:w="http://schemas.openxmlformats.org/wordprocessingml/2006/main" xmlns:w14="http://schemas.microsoft.com/office/word/2010/wordml" xmlns:w15="http://schemas.microsoft.com/office/word/2012/wordml" xmlns:wpg="http://schemas.microsoft.com/office/word/2010/wordprocessingGroup" xmlns:wpi="http://schemas.microsoft.com/office/word/2010/wordprocessingInk" xmlns:wne="http://schemas.microsoft.com/office/word/2006/wordml" xmlns:wps="http://schemas.microsoft.com/office/word/2010/wordprocessingShape" mc:Ignorable="w14 w15 wp14">
+<w:comments xmlns:wpc="http://schemas.microsoft.com/office/word/2010/wordprocessingCanvas" xmlns:cx="http://schemas.microsoft.com/office/drawing/2014/chartex" xmlns:cx1="http://schemas.microsoft.com/office/drawing/2015/9/8/chartex" xmlns:mc="http://schemas.openxmlformats.org/markup-compatibility/2006" xmlns:o="urn:schemas-microsoft-com:office:office" xmlns:r="http://schemas.openxmlformats.org/officeDocument/2006/relationships" xmlns:m="http://schemas.openxmlformats.org/officeDocument/2006/math" xmlns:v="urn:schemas-microsoft-com:vml" xmlns:wp14="http://schemas.microsoft.com/office/word/2010/wordprocessingDrawing" xmlns:wp="http://schemas.openxmlformats.org/drawingml/2006/wordprocessingDrawing" xmlns:w10="urn:schemas-microsoft-com:office:word" xmlns:w="http://schemas.openxmlformats.org/wordprocessingml/2006/main" xmlns:w14="http://schemas.microsoft.com/office/word/2010/wordml" xmlns:w15="http://schemas.microsoft.com/office/word/2012/wordml" xmlns:w16se="http://schemas.microsoft.com/office/word/2015/wordml/symex" xmlns:wpg="http://schemas.microsoft.com/office/word/2010/wordprocessingGroup" xmlns:wpi="http://schemas.microsoft.com/office/word/2010/wordprocessingInk" xmlns:wne="http://schemas.microsoft.com/office/word/2006/wordml" xmlns:wps="http://schemas.microsoft.com/office/word/2010/wordprocessingShape" mc:Ignorable="w14 w15 w16se wp14">
   <w:comment w:id="3" w:author="Biih Souza" w:date="2017-10-21T17:56:00Z" w:initials="BS">
     <w:p>
       <w:pPr>
@@ -3597,21 +3460,8 @@
         <w:annotationRef/>
       </w:r>
       <w:r>
-        <w:t xml:space="preserve">Ver com o professor, se tem </w:t>
+        <w:t>Ver com o professor, se tem q ser uma entrada ou pode ser já pre-definido</w:t>
       </w:r>
-      <w:proofErr w:type="gramStart"/>
-      <w:r>
-        <w:t>q</w:t>
-      </w:r>
-      <w:proofErr w:type="gramEnd"/>
-      <w:r>
-        <w:t xml:space="preserve"> ser uma entrada ou pode ser já </w:t>
-      </w:r>
-      <w:proofErr w:type="spellStart"/>
-      <w:r>
-        <w:t>pre-definido</w:t>
-      </w:r>
-      <w:proofErr w:type="spellEnd"/>
     </w:p>
   </w:comment>
   <w:comment w:id="4" w:author="Biih Souza" w:date="2017-10-21T17:54:00Z" w:initials="BS">
@@ -3634,14 +3484,14 @@
 </file>
 
 <file path=word/commentsExtended.xml><?xml version="1.0" encoding="utf-8"?>
-<w15:commentsEx xmlns:wpc="http://schemas.microsoft.com/office/word/2010/wordprocessingCanvas" xmlns:mc="http://schemas.openxmlformats.org/markup-compatibility/2006" xmlns:o="urn:schemas-microsoft-com:office:office" xmlns:r="http://schemas.openxmlformats.org/officeDocument/2006/relationships" xmlns:m="http://schemas.openxmlformats.org/officeDocument/2006/math" xmlns:v="urn:schemas-microsoft-com:vml" xmlns:wp14="http://schemas.microsoft.com/office/word/2010/wordprocessingDrawing" xmlns:wp="http://schemas.openxmlformats.org/drawingml/2006/wordprocessingDrawing" xmlns:w10="urn:schemas-microsoft-com:office:word" xmlns:w="http://schemas.openxmlformats.org/wordprocessingml/2006/main" xmlns:w14="http://schemas.microsoft.com/office/word/2010/wordml" xmlns:w15="http://schemas.microsoft.com/office/word/2012/wordml" xmlns:wpg="http://schemas.microsoft.com/office/word/2010/wordprocessingGroup" xmlns:wpi="http://schemas.microsoft.com/office/word/2010/wordprocessingInk" xmlns:wne="http://schemas.microsoft.com/office/word/2006/wordml" xmlns:wps="http://schemas.microsoft.com/office/word/2010/wordprocessingShape" mc:Ignorable="w14 w15 wp14">
+<w15:commentsEx xmlns:wpc="http://schemas.microsoft.com/office/word/2010/wordprocessingCanvas" xmlns:cx="http://schemas.microsoft.com/office/drawing/2014/chartex" xmlns:cx1="http://schemas.microsoft.com/office/drawing/2015/9/8/chartex" xmlns:mc="http://schemas.openxmlformats.org/markup-compatibility/2006" xmlns:o="urn:schemas-microsoft-com:office:office" xmlns:r="http://schemas.openxmlformats.org/officeDocument/2006/relationships" xmlns:m="http://schemas.openxmlformats.org/officeDocument/2006/math" xmlns:v="urn:schemas-microsoft-com:vml" xmlns:wp14="http://schemas.microsoft.com/office/word/2010/wordprocessingDrawing" xmlns:wp="http://schemas.openxmlformats.org/drawingml/2006/wordprocessingDrawing" xmlns:w10="urn:schemas-microsoft-com:office:word" xmlns:w="http://schemas.openxmlformats.org/wordprocessingml/2006/main" xmlns:w14="http://schemas.microsoft.com/office/word/2010/wordml" xmlns:w15="http://schemas.microsoft.com/office/word/2012/wordml" xmlns:w16se="http://schemas.microsoft.com/office/word/2015/wordml/symex" xmlns:wpg="http://schemas.microsoft.com/office/word/2010/wordprocessingGroup" xmlns:wpi="http://schemas.microsoft.com/office/word/2010/wordprocessingInk" xmlns:wne="http://schemas.microsoft.com/office/word/2006/wordml" xmlns:wps="http://schemas.microsoft.com/office/word/2010/wordprocessingShape" mc:Ignorable="w14 w15 w16se wp14">
   <w15:commentEx w15:paraId="6C245EB9" w15:done="0"/>
   <w15:commentEx w15:paraId="4A52E315" w15:done="0"/>
 </w15:commentsEx>
 </file>
 
 <file path=word/numbering.xml><?xml version="1.0" encoding="utf-8"?>
-<w:numbering xmlns:wpc="http://schemas.microsoft.com/office/word/2010/wordprocessingCanvas" xmlns:mc="http://schemas.openxmlformats.org/markup-compatibility/2006" xmlns:o="urn:schemas-microsoft-com:office:office" xmlns:r="http://schemas.openxmlformats.org/officeDocument/2006/relationships" xmlns:m="http://schemas.openxmlformats.org/officeDocument/2006/math" xmlns:v="urn:schemas-microsoft-com:vml" xmlns:wp14="http://schemas.microsoft.com/office/word/2010/wordprocessingDrawing" xmlns:wp="http://schemas.openxmlformats.org/drawingml/2006/wordprocessingDrawing" xmlns:w10="urn:schemas-microsoft-com:office:word" xmlns:w="http://schemas.openxmlformats.org/wordprocessingml/2006/main" xmlns:w14="http://schemas.microsoft.com/office/word/2010/wordml" xmlns:w15="http://schemas.microsoft.com/office/word/2012/wordml" xmlns:wpg="http://schemas.microsoft.com/office/word/2010/wordprocessingGroup" xmlns:wpi="http://schemas.microsoft.com/office/word/2010/wordprocessingInk" xmlns:wne="http://schemas.microsoft.com/office/word/2006/wordml" xmlns:wps="http://schemas.microsoft.com/office/word/2010/wordprocessingShape" mc:Ignorable="w14 w15 wp14">
+<w:numbering xmlns:wpc="http://schemas.microsoft.com/office/word/2010/wordprocessingCanvas" xmlns:cx="http://schemas.microsoft.com/office/drawing/2014/chartex" xmlns:cx1="http://schemas.microsoft.com/office/drawing/2015/9/8/chartex" xmlns:mc="http://schemas.openxmlformats.org/markup-compatibility/2006" xmlns:o="urn:schemas-microsoft-com:office:office" xmlns:r="http://schemas.openxmlformats.org/officeDocument/2006/relationships" xmlns:m="http://schemas.openxmlformats.org/officeDocument/2006/math" xmlns:v="urn:schemas-microsoft-com:vml" xmlns:wp14="http://schemas.microsoft.com/office/word/2010/wordprocessingDrawing" xmlns:wp="http://schemas.openxmlformats.org/drawingml/2006/wordprocessingDrawing" xmlns:w10="urn:schemas-microsoft-com:office:word" xmlns:w="http://schemas.openxmlformats.org/wordprocessingml/2006/main" xmlns:w14="http://schemas.microsoft.com/office/word/2010/wordml" xmlns:w15="http://schemas.microsoft.com/office/word/2012/wordml" xmlns:w16se="http://schemas.microsoft.com/office/word/2015/wordml/symex" xmlns:wpg="http://schemas.microsoft.com/office/word/2010/wordprocessingGroup" xmlns:wpi="http://schemas.microsoft.com/office/word/2010/wordprocessingInk" xmlns:wne="http://schemas.microsoft.com/office/word/2006/wordml" xmlns:wps="http://schemas.microsoft.com/office/word/2010/wordprocessingShape" mc:Ignorable="w14 w15 w16se wp14">
   <w:abstractNum w:abstractNumId="0" w15:restartNumberingAfterBreak="0">
     <w:nsid w:val="091D4590"/>
     <w:multiLevelType w:val="multilevel"/>
@@ -5283,7 +5133,7 @@
 </file>
 
 <file path=word/people.xml><?xml version="1.0" encoding="utf-8"?>
-<w15:people xmlns:wpc="http://schemas.microsoft.com/office/word/2010/wordprocessingCanvas" xmlns:mc="http://schemas.openxmlformats.org/markup-compatibility/2006" xmlns:o="urn:schemas-microsoft-com:office:office" xmlns:r="http://schemas.openxmlformats.org/officeDocument/2006/relationships" xmlns:m="http://schemas.openxmlformats.org/officeDocument/2006/math" xmlns:v="urn:schemas-microsoft-com:vml" xmlns:wp14="http://schemas.microsoft.com/office/word/2010/wordprocessingDrawing" xmlns:wp="http://schemas.openxmlformats.org/drawingml/2006/wordprocessingDrawing" xmlns:w10="urn:schemas-microsoft-com:office:word" xmlns:w="http://schemas.openxmlformats.org/wordprocessingml/2006/main" xmlns:w14="http://schemas.microsoft.com/office/word/2010/wordml" xmlns:w15="http://schemas.microsoft.com/office/word/2012/wordml" xmlns:wpg="http://schemas.microsoft.com/office/word/2010/wordprocessingGroup" xmlns:wpi="http://schemas.microsoft.com/office/word/2010/wordprocessingInk" xmlns:wne="http://schemas.microsoft.com/office/word/2006/wordml" xmlns:wps="http://schemas.microsoft.com/office/word/2010/wordprocessingShape" mc:Ignorable="w14 w15 wp14">
+<w15:people xmlns:wpc="http://schemas.microsoft.com/office/word/2010/wordprocessingCanvas" xmlns:cx="http://schemas.microsoft.com/office/drawing/2014/chartex" xmlns:cx1="http://schemas.microsoft.com/office/drawing/2015/9/8/chartex" xmlns:mc="http://schemas.openxmlformats.org/markup-compatibility/2006" xmlns:o="urn:schemas-microsoft-com:office:office" xmlns:r="http://schemas.openxmlformats.org/officeDocument/2006/relationships" xmlns:m="http://schemas.openxmlformats.org/officeDocument/2006/math" xmlns:v="urn:schemas-microsoft-com:vml" xmlns:wp14="http://schemas.microsoft.com/office/word/2010/wordprocessingDrawing" xmlns:wp="http://schemas.openxmlformats.org/drawingml/2006/wordprocessingDrawing" xmlns:w10="urn:schemas-microsoft-com:office:word" xmlns:w="http://schemas.openxmlformats.org/wordprocessingml/2006/main" xmlns:w14="http://schemas.microsoft.com/office/word/2010/wordml" xmlns:w15="http://schemas.microsoft.com/office/word/2012/wordml" xmlns:w16se="http://schemas.microsoft.com/office/word/2015/wordml/symex" xmlns:wpg="http://schemas.microsoft.com/office/word/2010/wordprocessingGroup" xmlns:wpi="http://schemas.microsoft.com/office/word/2010/wordprocessingInk" xmlns:wne="http://schemas.microsoft.com/office/word/2006/wordml" xmlns:wps="http://schemas.microsoft.com/office/word/2010/wordprocessingShape" mc:Ignorable="w14 w15 w16se wp14">
   <w15:person w15:author="Biih Souza">
     <w15:presenceInfo w15:providerId="Windows Live" w15:userId="fadf6e512cdc00b8"/>
   </w15:person>
@@ -5291,7 +5141,7 @@
 </file>
 
 <file path=word/styles.xml><?xml version="1.0" encoding="utf-8"?>
-<w:styles xmlns:mc="http://schemas.openxmlformats.org/markup-compatibility/2006" xmlns:r="http://schemas.openxmlformats.org/officeDocument/2006/relationships" xmlns:w="http://schemas.openxmlformats.org/wordprocessingml/2006/main" xmlns:w14="http://schemas.microsoft.com/office/word/2010/wordml" xmlns:w15="http://schemas.microsoft.com/office/word/2012/wordml" mc:Ignorable="w14 w15">
+<w:styles xmlns:mc="http://schemas.openxmlformats.org/markup-compatibility/2006" xmlns:r="http://schemas.openxmlformats.org/officeDocument/2006/relationships" xmlns:w="http://schemas.openxmlformats.org/wordprocessingml/2006/main" xmlns:w14="http://schemas.microsoft.com/office/word/2010/wordml" xmlns:w15="http://schemas.microsoft.com/office/word/2012/wordml" xmlns:w16se="http://schemas.microsoft.com/office/word/2015/wordml/symex" mc:Ignorable="w14 w15 w16se">
   <w:docDefaults>
     <w:rPrDefault>
       <w:rPr>

</xml_diff>

<commit_message>
Menu e verificação do Ganhador feitos
</commit_message>
<xml_diff>
--- a/especificacao.docx
+++ b/especificacao.docx
@@ -15,6 +15,8 @@
           <w:lang w:eastAsia="pt-BR"/>
         </w:rPr>
       </w:pPr>
+      <w:bookmarkStart w:id="0" w:name="_GoBack"/>
+      <w:bookmarkEnd w:id="0"/>
       <w:r>
         <w:rPr>
           <w:rFonts w:ascii="Times New Roman" w:eastAsia="Times New Roman" w:hAnsi="Times New Roman" w:cs="Times New Roman"/>
@@ -69,8 +71,8 @@
                 <w:lang w:eastAsia="pt-BR"/>
               </w:rPr>
             </w:pPr>
-            <w:bookmarkStart w:id="0" w:name="TOC-Descri-o-e-Objetivo"/>
-            <w:bookmarkEnd w:id="0"/>
+            <w:bookmarkStart w:id="1" w:name="TOC-Descri-o-e-Objetivo"/>
+            <w:bookmarkEnd w:id="1"/>
             <w:r>
               <w:rPr>
                 <w:rFonts w:ascii="Times New Roman" w:eastAsia="Times New Roman" w:hAnsi="Times New Roman" w:cs="Times New Roman"/>
@@ -109,7 +111,31 @@
                 <w:szCs w:val="24"/>
                 <w:lang w:eastAsia="pt-BR"/>
               </w:rPr>
-              <w:t>Truco multiplayer online</w:t>
+              <w:t xml:space="preserve">Truco </w:t>
+            </w:r>
+            <w:proofErr w:type="spellStart"/>
+            <w:r>
+              <w:rPr>
+                <w:rFonts w:ascii="Times New Roman" w:eastAsia="Times New Roman" w:hAnsi="Times New Roman" w:cs="Times New Roman"/>
+                <w:i/>
+                <w:iCs/>
+                <w:sz w:val="24"/>
+                <w:szCs w:val="24"/>
+                <w:lang w:eastAsia="pt-BR"/>
+              </w:rPr>
+              <w:t>multiplayer</w:t>
+            </w:r>
+            <w:proofErr w:type="spellEnd"/>
+            <w:r>
+              <w:rPr>
+                <w:rFonts w:ascii="Times New Roman" w:eastAsia="Times New Roman" w:hAnsi="Times New Roman" w:cs="Times New Roman"/>
+                <w:i/>
+                <w:iCs/>
+                <w:sz w:val="24"/>
+                <w:szCs w:val="24"/>
+                <w:lang w:eastAsia="pt-BR"/>
+              </w:rPr>
+              <w:t xml:space="preserve"> online</w:t>
             </w:r>
             <w:r>
               <w:rPr>
@@ -448,8 +474,6 @@
                 <w:lang w:eastAsia="pt-BR"/>
               </w:rPr>
             </w:pPr>
-            <w:bookmarkStart w:id="1" w:name="_GoBack"/>
-            <w:bookmarkEnd w:id="1"/>
           </w:p>
           <w:p>
             <w:pPr>
@@ -570,7 +594,17 @@
                 <w:szCs w:val="24"/>
                 <w:lang w:eastAsia="pt-BR"/>
               </w:rPr>
-              <w:t>. Ao jogar a carta, </w:t>
+              <w:t xml:space="preserve">. </w:t>
+            </w:r>
+            <w:r>
+              <w:rPr>
+                <w:rFonts w:ascii="Times New Roman" w:eastAsia="Times New Roman" w:hAnsi="Times New Roman" w:cs="Times New Roman"/>
+                <w:sz w:val="24"/>
+                <w:szCs w:val="24"/>
+                <w:highlight w:val="green"/>
+                <w:lang w:eastAsia="pt-BR"/>
+              </w:rPr>
+              <w:t>Ao jogar a carta, </w:t>
             </w:r>
             <w:r>
               <w:rPr>
@@ -579,6 +613,7 @@
                 <w:bCs/>
                 <w:sz w:val="24"/>
                 <w:szCs w:val="24"/>
+                <w:highlight w:val="green"/>
                 <w:lang w:eastAsia="pt-BR"/>
               </w:rPr>
               <w:t>o jogador pode optar por jogá-la aberta (</w:t>
@@ -592,6 +627,7 @@
                 <w:iCs/>
                 <w:sz w:val="24"/>
                 <w:szCs w:val="24"/>
+                <w:highlight w:val="green"/>
                 <w:lang w:eastAsia="pt-BR"/>
               </w:rPr>
               <w:t>i.e.</w:t>
@@ -603,6 +639,7 @@
                 <w:bCs/>
                 <w:sz w:val="24"/>
                 <w:szCs w:val="24"/>
+                <w:highlight w:val="green"/>
                 <w:lang w:eastAsia="pt-BR"/>
               </w:rPr>
               <w:t>, visível aos demais jogadores) ou fechada (</w:t>
@@ -616,6 +653,7 @@
                 <w:iCs/>
                 <w:sz w:val="24"/>
                 <w:szCs w:val="24"/>
+                <w:highlight w:val="green"/>
                 <w:lang w:eastAsia="pt-BR"/>
               </w:rPr>
               <w:t>i.e.</w:t>
@@ -627,6 +665,7 @@
                 <w:bCs/>
                 <w:sz w:val="24"/>
                 <w:szCs w:val="24"/>
+                <w:highlight w:val="green"/>
                 <w:lang w:eastAsia="pt-BR"/>
               </w:rPr>
               <w:t>, invisível aos demais jogadores)</w:t>
@@ -636,6 +675,7 @@
                 <w:rFonts w:ascii="Times New Roman" w:eastAsia="Times New Roman" w:hAnsi="Times New Roman" w:cs="Times New Roman"/>
                 <w:sz w:val="24"/>
                 <w:szCs w:val="24"/>
+                <w:highlight w:val="green"/>
                 <w:lang w:eastAsia="pt-BR"/>
               </w:rPr>
               <w:t>. A vez é, então, passada ao próximo jogador na ordem. Isso se repete até que todos os jogadores tenham jogado suas cartas naquela rodada.</w:t>
@@ -667,6 +707,7 @@
                 <w:rFonts w:ascii="Times New Roman" w:eastAsia="Times New Roman" w:hAnsi="Times New Roman" w:cs="Times New Roman"/>
                 <w:sz w:val="24"/>
                 <w:szCs w:val="24"/>
+                <w:highlight w:val="green"/>
                 <w:lang w:eastAsia="pt-BR"/>
               </w:rPr>
               <w:t>Ao final de uma rodada, deve-se determinar a equipe vencedora. Será declarada vencedora daquela rodada a equipe do jogador que houver jogado a carta mais alta. </w:t>
@@ -678,6 +719,7 @@
                 <w:bCs/>
                 <w:sz w:val="24"/>
                 <w:szCs w:val="24"/>
+                <w:highlight w:val="green"/>
                 <w:lang w:eastAsia="pt-BR"/>
               </w:rPr>
               <w:t>Repare que cartas jogadas fechadas são desconsideradas, não tendo qualquer valor.</w:t>
@@ -718,40 +760,93 @@
                 <w:rFonts w:ascii="Times New Roman" w:eastAsia="Times New Roman" w:hAnsi="Times New Roman" w:cs="Times New Roman"/>
                 <w:sz w:val="24"/>
                 <w:szCs w:val="24"/>
-                <w:lang w:eastAsia="pt-BR"/>
-              </w:rPr>
-              <w:t>Note que rodadas podem ser consideradas empatadas (vide explicação do valor das cartas a seguir). Isso acaba desencadeando algumas exceções à regra supracitada. Se a primeira rodada empata, a dupla que vence a segunda é declarada vencedora da mão. Se as duas primeiras rodadas empatam, vence a mão a equipe vitoriosa na terceira rodada. Se todas as rodadas empatarem, a mão é considerada um empate e nenhuma das duplas pontua. Finalmente, se houver um vencedor da primeira rodada e um empate na segunda ou terceira, vence a mão a dupla que ganhou a primeira rodada. Em cado de empate em uma rodada, a rodada seguinte será iniciada pelo último jogador a jogar a carta de valor mais alto.</w:t>
-            </w:r>
-          </w:p>
-          <w:p>
-            <w:pPr>
-              <w:spacing w:after="0" w:line="240" w:lineRule="auto"/>
-              <w:rPr>
-                <w:rFonts w:ascii="Times New Roman" w:eastAsia="Times New Roman" w:hAnsi="Times New Roman" w:cs="Times New Roman"/>
-                <w:sz w:val="24"/>
-                <w:szCs w:val="24"/>
-                <w:lang w:eastAsia="pt-BR"/>
-              </w:rPr>
-            </w:pPr>
-          </w:p>
-          <w:p>
-            <w:pPr>
-              <w:spacing w:after="0" w:line="240" w:lineRule="auto"/>
-              <w:rPr>
-                <w:rFonts w:ascii="Times New Roman" w:eastAsia="Times New Roman" w:hAnsi="Times New Roman" w:cs="Times New Roman"/>
-                <w:sz w:val="24"/>
-                <w:szCs w:val="24"/>
-                <w:lang w:eastAsia="pt-BR"/>
-              </w:rPr>
-            </w:pPr>
-            <w:r>
-              <w:rPr>
-                <w:rFonts w:ascii="Times New Roman" w:eastAsia="Times New Roman" w:hAnsi="Times New Roman" w:cs="Times New Roman"/>
-                <w:sz w:val="24"/>
-                <w:szCs w:val="24"/>
-                <w:lang w:eastAsia="pt-BR"/>
-              </w:rPr>
-              <w:t>Nesse conjunto de regras, consideraremos a seguinte ordem (crescente) de valor das cartas: 4, 5, 6, 7, 8, 9, 10, Dama, Valete, Rei, Ás, 2, 3. Em outras palavras, o 4 é a carta de valor mais baixo, enquanto o 3 é a mais alta. Há, no entanto, uma exceção para essa ordem. Como explicado anteriormente, a cada mão sorteia-se uma carta chamada de vira. Naquela mão, as cartas de valor subsequente ao do vira recebem o nome de </w:t>
+                <w:highlight w:val="green"/>
+                <w:lang w:eastAsia="pt-BR"/>
+              </w:rPr>
+              <w:t>Note que rodadas podem ser consideradas empatadas (vide explicação do valor das cartas a seguir).</w:t>
+            </w:r>
+            <w:r>
+              <w:rPr>
+                <w:rFonts w:ascii="Times New Roman" w:eastAsia="Times New Roman" w:hAnsi="Times New Roman" w:cs="Times New Roman"/>
+                <w:sz w:val="24"/>
+                <w:szCs w:val="24"/>
+                <w:lang w:eastAsia="pt-BR"/>
+              </w:rPr>
+              <w:t xml:space="preserve"> Isso acaba desencadeando algumas exceções à regra supracitada. Se a primeira rodada empata, a dupla que vence a segunda é declarada vencedora da mão. Se as duas primeiras rodadas empatam, vence a mão a equipe vitoriosa na terceira rodada. Se todas as rodadas empatarem, a mão é considerada um empate e nenhuma das duplas pontua. Finalmente, se houver um vencedor da primeira rodada e um empate na segunda ou terceira, vence a mão a dupla que ganhou a primeira rodada. Em </w:t>
+            </w:r>
+            <w:proofErr w:type="spellStart"/>
+            <w:r>
+              <w:rPr>
+                <w:rFonts w:ascii="Times New Roman" w:eastAsia="Times New Roman" w:hAnsi="Times New Roman" w:cs="Times New Roman"/>
+                <w:sz w:val="24"/>
+                <w:szCs w:val="24"/>
+                <w:lang w:eastAsia="pt-BR"/>
+              </w:rPr>
+              <w:t>cado</w:t>
+            </w:r>
+            <w:proofErr w:type="spellEnd"/>
+            <w:r>
+              <w:rPr>
+                <w:rFonts w:ascii="Times New Roman" w:eastAsia="Times New Roman" w:hAnsi="Times New Roman" w:cs="Times New Roman"/>
+                <w:sz w:val="24"/>
+                <w:szCs w:val="24"/>
+                <w:lang w:eastAsia="pt-BR"/>
+              </w:rPr>
+              <w:t xml:space="preserve"> de empate em uma rodada, a rodada seguinte será iniciada pelo último jogador a jogar a carta de valor mais alto.</w:t>
+            </w:r>
+          </w:p>
+          <w:p>
+            <w:pPr>
+              <w:spacing w:after="0" w:line="240" w:lineRule="auto"/>
+              <w:rPr>
+                <w:rFonts w:ascii="Times New Roman" w:eastAsia="Times New Roman" w:hAnsi="Times New Roman" w:cs="Times New Roman"/>
+                <w:sz w:val="24"/>
+                <w:szCs w:val="24"/>
+                <w:lang w:eastAsia="pt-BR"/>
+              </w:rPr>
+            </w:pPr>
+          </w:p>
+          <w:p>
+            <w:pPr>
+              <w:spacing w:after="0" w:line="240" w:lineRule="auto"/>
+              <w:rPr>
+                <w:rFonts w:ascii="Times New Roman" w:eastAsia="Times New Roman" w:hAnsi="Times New Roman" w:cs="Times New Roman"/>
+                <w:sz w:val="24"/>
+                <w:szCs w:val="24"/>
+                <w:lang w:eastAsia="pt-BR"/>
+              </w:rPr>
+            </w:pPr>
+            <w:r>
+              <w:rPr>
+                <w:rFonts w:ascii="Times New Roman" w:eastAsia="Times New Roman" w:hAnsi="Times New Roman" w:cs="Times New Roman"/>
+                <w:sz w:val="24"/>
+                <w:szCs w:val="24"/>
+                <w:highlight w:val="green"/>
+                <w:lang w:eastAsia="pt-BR"/>
+              </w:rPr>
+              <w:t xml:space="preserve">Nesse conjunto de regras, consideraremos a seguinte ordem (crescente) de valor das cartas: 4, 5, 6, 7, 8, 9, 10, Dama, Valete, Rei, Ás, 2, 3. Em outras palavras, o 4 é a carta de valor mais baixo, enquanto o 3 é a mais alta. Há, no entanto, uma exceção para essa ordem. Como explicado anteriormente, a cada mão sorteia-se uma carta chamada de </w:t>
+            </w:r>
+            <w:proofErr w:type="spellStart"/>
+            <w:r>
+              <w:rPr>
+                <w:rFonts w:ascii="Times New Roman" w:eastAsia="Times New Roman" w:hAnsi="Times New Roman" w:cs="Times New Roman"/>
+                <w:sz w:val="24"/>
+                <w:szCs w:val="24"/>
+                <w:highlight w:val="green"/>
+                <w:lang w:eastAsia="pt-BR"/>
+              </w:rPr>
+              <w:t>vira</w:t>
+            </w:r>
+            <w:proofErr w:type="spellEnd"/>
+            <w:r>
+              <w:rPr>
+                <w:rFonts w:ascii="Times New Roman" w:eastAsia="Times New Roman" w:hAnsi="Times New Roman" w:cs="Times New Roman"/>
+                <w:sz w:val="24"/>
+                <w:szCs w:val="24"/>
+                <w:highlight w:val="green"/>
+                <w:lang w:eastAsia="pt-BR"/>
+              </w:rPr>
+              <w:t>. Naquela mão, as cartas de valor subsequente ao do vira recebem o nome de </w:t>
             </w:r>
             <w:r>
               <w:rPr>
@@ -760,6 +855,7 @@
                 <w:bCs/>
                 <w:sz w:val="24"/>
                 <w:szCs w:val="24"/>
+                <w:highlight w:val="green"/>
                 <w:lang w:eastAsia="pt-BR"/>
               </w:rPr>
               <w:t>manilha</w:t>
@@ -769,6 +865,7 @@
                 <w:rFonts w:ascii="Times New Roman" w:eastAsia="Times New Roman" w:hAnsi="Times New Roman" w:cs="Times New Roman"/>
                 <w:sz w:val="24"/>
                 <w:szCs w:val="24"/>
+                <w:highlight w:val="green"/>
                 <w:lang w:eastAsia="pt-BR"/>
               </w:rPr>
               <w:t>. Por exemplo, se o vira é um valete, as manilhas são os reis de cada um dos quatro naipes. </w:t>
@@ -780,6 +877,7 @@
                 <w:bCs/>
                 <w:sz w:val="24"/>
                 <w:szCs w:val="24"/>
+                <w:highlight w:val="green"/>
                 <w:lang w:eastAsia="pt-BR"/>
               </w:rPr>
               <w:t>As manilhas sempre são as cartas de mais alto valor dentro de uma mão. Para cartas normais, o naipe é irrelevante (</w:t>
@@ -793,6 +891,7 @@
                 <w:iCs/>
                 <w:sz w:val="24"/>
                 <w:szCs w:val="24"/>
+                <w:highlight w:val="green"/>
                 <w:lang w:eastAsia="pt-BR"/>
               </w:rPr>
               <w:t>i.e.</w:t>
@@ -804,6 +903,7 @@
                 <w:bCs/>
                 <w:sz w:val="24"/>
                 <w:szCs w:val="24"/>
+                <w:highlight w:val="green"/>
                 <w:lang w:eastAsia="pt-BR"/>
               </w:rPr>
               <w:t>, todas possuem o mesmo valor), mas para as manilhas há a seguinte ordem crescente de valor: ouros, espadas, copas e paus.</w:t>
@@ -813,6 +913,7 @@
                 <w:rFonts w:ascii="Times New Roman" w:eastAsia="Times New Roman" w:hAnsi="Times New Roman" w:cs="Times New Roman"/>
                 <w:sz w:val="24"/>
                 <w:szCs w:val="24"/>
+                <w:highlight w:val="green"/>
                 <w:lang w:eastAsia="pt-BR"/>
               </w:rPr>
               <w:t> Isso significa que nunca é possível um empate em uma rodada na qual tenha sido jogada uma manilha.</w:t>
@@ -1020,6 +1121,7 @@
                 <w:rFonts w:ascii="Times New Roman" w:eastAsia="Times New Roman" w:hAnsi="Times New Roman" w:cs="Times New Roman"/>
                 <w:sz w:val="24"/>
                 <w:szCs w:val="24"/>
+                <w:highlight w:val="green"/>
                 <w:lang w:eastAsia="pt-BR"/>
               </w:rPr>
               <w:t>Quando inicialmente executado, o servidor deve criar um </w:t>
@@ -1033,6 +1135,7 @@
                 <w:iCs/>
                 <w:sz w:val="24"/>
                 <w:szCs w:val="24"/>
+                <w:highlight w:val="green"/>
                 <w:lang w:eastAsia="pt-BR"/>
               </w:rPr>
               <w:t>socket</w:t>
@@ -1044,6 +1147,7 @@
                 <w:bCs/>
                 <w:sz w:val="24"/>
                 <w:szCs w:val="24"/>
+                <w:highlight w:val="green"/>
                 <w:lang w:eastAsia="pt-BR"/>
               </w:rPr>
               <w:t> TCP para recepção de conexões de clientes</w:t>
@@ -1053,10 +1157,12 @@
                 <w:rFonts w:ascii="Times New Roman" w:eastAsia="Times New Roman" w:hAnsi="Times New Roman" w:cs="Times New Roman"/>
                 <w:sz w:val="24"/>
                 <w:szCs w:val="24"/>
+                <w:highlight w:val="green"/>
                 <w:lang w:eastAsia="pt-BR"/>
               </w:rPr>
               <w:t>. O servidor deve realizar um </w:t>
             </w:r>
+            <w:proofErr w:type="spellStart"/>
             <w:r>
               <w:rPr>
                 <w:rFonts w:ascii="Times New Roman" w:eastAsia="Times New Roman" w:hAnsi="Times New Roman" w:cs="Times New Roman"/>
@@ -1064,15 +1170,18 @@
                 <w:iCs/>
                 <w:sz w:val="24"/>
                 <w:szCs w:val="24"/>
+                <w:highlight w:val="green"/>
                 <w:lang w:eastAsia="pt-BR"/>
               </w:rPr>
               <w:t>bind</w:t>
             </w:r>
-            <w:r>
-              <w:rPr>
-                <w:rFonts w:ascii="Times New Roman" w:eastAsia="Times New Roman" w:hAnsi="Times New Roman" w:cs="Times New Roman"/>
-                <w:sz w:val="24"/>
-                <w:szCs w:val="24"/>
+            <w:proofErr w:type="spellEnd"/>
+            <w:r>
+              <w:rPr>
+                <w:rFonts w:ascii="Times New Roman" w:eastAsia="Times New Roman" w:hAnsi="Times New Roman" w:cs="Times New Roman"/>
+                <w:sz w:val="24"/>
+                <w:szCs w:val="24"/>
+                <w:highlight w:val="green"/>
                 <w:lang w:eastAsia="pt-BR"/>
               </w:rPr>
               <w:t> desse </w:t>
@@ -1084,6 +1193,7 @@
                 <w:iCs/>
                 <w:sz w:val="24"/>
                 <w:szCs w:val="24"/>
+                <w:highlight w:val="green"/>
                 <w:lang w:eastAsia="pt-BR"/>
               </w:rPr>
               <w:t>socket </w:t>
@@ -1093,37 +1203,48 @@
                 <w:rFonts w:ascii="Times New Roman" w:eastAsia="Times New Roman" w:hAnsi="Times New Roman" w:cs="Times New Roman"/>
                 <w:sz w:val="24"/>
                 <w:szCs w:val="24"/>
-                <w:lang w:eastAsia="pt-BR"/>
-              </w:rPr>
-              <w:t>à porta especificada pelo usuário no momento da inicialização do servidor. </w:t>
-            </w:r>
-          </w:p>
-          <w:p>
-            <w:pPr>
-              <w:spacing w:after="0" w:line="240" w:lineRule="auto"/>
-              <w:rPr>
-                <w:rFonts w:ascii="Times New Roman" w:eastAsia="Times New Roman" w:hAnsi="Times New Roman" w:cs="Times New Roman"/>
-                <w:sz w:val="24"/>
-                <w:szCs w:val="24"/>
-                <w:lang w:eastAsia="pt-BR"/>
-              </w:rPr>
-            </w:pPr>
-          </w:p>
-          <w:p>
-            <w:pPr>
-              <w:spacing w:after="0" w:line="240" w:lineRule="auto"/>
-              <w:rPr>
-                <w:rFonts w:ascii="Times New Roman" w:eastAsia="Times New Roman" w:hAnsi="Times New Roman" w:cs="Times New Roman"/>
-                <w:sz w:val="24"/>
-                <w:szCs w:val="24"/>
-                <w:lang w:eastAsia="pt-BR"/>
-              </w:rPr>
-            </w:pPr>
-            <w:r>
-              <w:rPr>
-                <w:rFonts w:ascii="Times New Roman" w:eastAsia="Times New Roman" w:hAnsi="Times New Roman" w:cs="Times New Roman"/>
-                <w:sz w:val="24"/>
-                <w:szCs w:val="24"/>
+                <w:highlight w:val="green"/>
+                <w:lang w:eastAsia="pt-BR"/>
+              </w:rPr>
+              <w:t>à porta especificada pelo usuário no momento da inicialização do servidor.</w:t>
+            </w:r>
+            <w:r>
+              <w:rPr>
+                <w:rFonts w:ascii="Times New Roman" w:eastAsia="Times New Roman" w:hAnsi="Times New Roman" w:cs="Times New Roman"/>
+                <w:sz w:val="24"/>
+                <w:szCs w:val="24"/>
+                <w:lang w:eastAsia="pt-BR"/>
+              </w:rPr>
+              <w:t> </w:t>
+            </w:r>
+          </w:p>
+          <w:p>
+            <w:pPr>
+              <w:spacing w:after="0" w:line="240" w:lineRule="auto"/>
+              <w:rPr>
+                <w:rFonts w:ascii="Times New Roman" w:eastAsia="Times New Roman" w:hAnsi="Times New Roman" w:cs="Times New Roman"/>
+                <w:sz w:val="24"/>
+                <w:szCs w:val="24"/>
+                <w:lang w:eastAsia="pt-BR"/>
+              </w:rPr>
+            </w:pPr>
+          </w:p>
+          <w:p>
+            <w:pPr>
+              <w:spacing w:after="0" w:line="240" w:lineRule="auto"/>
+              <w:rPr>
+                <w:rFonts w:ascii="Times New Roman" w:eastAsia="Times New Roman" w:hAnsi="Times New Roman" w:cs="Times New Roman"/>
+                <w:sz w:val="24"/>
+                <w:szCs w:val="24"/>
+                <w:lang w:eastAsia="pt-BR"/>
+              </w:rPr>
+            </w:pPr>
+            <w:r>
+              <w:rPr>
+                <w:rFonts w:ascii="Times New Roman" w:eastAsia="Times New Roman" w:hAnsi="Times New Roman" w:cs="Times New Roman"/>
+                <w:sz w:val="24"/>
+                <w:szCs w:val="24"/>
+                <w:highlight w:val="green"/>
                 <w:lang w:eastAsia="pt-BR"/>
               </w:rPr>
               <w:t>Uma vez inicializado o </w:t>
@@ -1135,6 +1256,7 @@
                 <w:iCs/>
                 <w:sz w:val="24"/>
                 <w:szCs w:val="24"/>
+                <w:highlight w:val="green"/>
                 <w:lang w:eastAsia="pt-BR"/>
               </w:rPr>
               <w:t>socket </w:t>
@@ -1144,6 +1266,7 @@
                 <w:rFonts w:ascii="Times New Roman" w:eastAsia="Times New Roman" w:hAnsi="Times New Roman" w:cs="Times New Roman"/>
                 <w:sz w:val="24"/>
                 <w:szCs w:val="24"/>
+                <w:highlight w:val="green"/>
                 <w:lang w:eastAsia="pt-BR"/>
               </w:rPr>
               <w:t>de recepção, o servidor deve aguardar conexões dos clientes. Como já explicado, uma partida necessita de exatamente 4 jogadores. Portanto, o servidor deve aguardar até que a quarta conexão seja estabelecida. Neste momento, o servidor deve parar (temporariamente) de aceitar novas conexões e iniciar a partida.</w:t>
@@ -1175,9 +1298,32 @@
                 <w:rFonts w:ascii="Times New Roman" w:eastAsia="Times New Roman" w:hAnsi="Times New Roman" w:cs="Times New Roman"/>
                 <w:sz w:val="24"/>
                 <w:szCs w:val="24"/>
-                <w:lang w:eastAsia="pt-BR"/>
-              </w:rPr>
-              <w:t>O servidor é responsável por gerenciar toda a lógica do jogo. Ele deve manipular o embaralhamento das cartas, e a distribuição das mesmas pelos jogadores (</w:t>
+                <w:highlight w:val="green"/>
+                <w:lang w:eastAsia="pt-BR"/>
+              </w:rPr>
+              <w:t xml:space="preserve">O servidor é responsável por gerenciar toda a lógica do jogo. Ele deve manipular o </w:t>
+            </w:r>
+            <w:proofErr w:type="spellStart"/>
+            <w:r>
+              <w:rPr>
+                <w:rFonts w:ascii="Times New Roman" w:eastAsia="Times New Roman" w:hAnsi="Times New Roman" w:cs="Times New Roman"/>
+                <w:sz w:val="24"/>
+                <w:szCs w:val="24"/>
+                <w:highlight w:val="green"/>
+                <w:lang w:eastAsia="pt-BR"/>
+              </w:rPr>
+              <w:t>embaralhamento</w:t>
+            </w:r>
+            <w:proofErr w:type="spellEnd"/>
+            <w:r>
+              <w:rPr>
+                <w:rFonts w:ascii="Times New Roman" w:eastAsia="Times New Roman" w:hAnsi="Times New Roman" w:cs="Times New Roman"/>
+                <w:sz w:val="24"/>
+                <w:szCs w:val="24"/>
+                <w:highlight w:val="green"/>
+                <w:lang w:eastAsia="pt-BR"/>
+              </w:rPr>
+              <w:t xml:space="preserve"> das cartas, e a distribuição das mesmas pelos jogadores (</w:t>
             </w:r>
             <w:r>
               <w:rPr>
@@ -1186,6 +1332,7 @@
                 <w:iCs/>
                 <w:sz w:val="24"/>
                 <w:szCs w:val="24"/>
+                <w:highlight w:val="green"/>
                 <w:lang w:eastAsia="pt-BR"/>
               </w:rPr>
               <w:t>i.e.</w:t>
@@ -1195,6 +1342,7 @@
                 <w:rFonts w:ascii="Times New Roman" w:eastAsia="Times New Roman" w:hAnsi="Times New Roman" w:cs="Times New Roman"/>
                 <w:sz w:val="24"/>
                 <w:szCs w:val="24"/>
+                <w:highlight w:val="green"/>
                 <w:lang w:eastAsia="pt-BR"/>
               </w:rPr>
               <w:t>, o envio pelo </w:t>
@@ -1206,6 +1354,7 @@
                 <w:iCs/>
                 <w:sz w:val="24"/>
                 <w:szCs w:val="24"/>
+                <w:highlight w:val="green"/>
                 <w:lang w:eastAsia="pt-BR"/>
               </w:rPr>
               <w:t>socket</w:t>
@@ -1215,9 +1364,19 @@
                 <w:rFonts w:ascii="Times New Roman" w:eastAsia="Times New Roman" w:hAnsi="Times New Roman" w:cs="Times New Roman"/>
                 <w:sz w:val="24"/>
                 <w:szCs w:val="24"/>
-                <w:lang w:eastAsia="pt-BR"/>
-              </w:rPr>
-              <w:t> correspondente da informação de quais cartas foram dadas a cada jogador). O servidor também é responsável pelo sorteio da carta usada como vira a cada nova mão. Como essa carta deve ser conhecida por todos os jogadores, ao sortear um vira, o servidor deve enviar a informação dessa carta para todos os quatro jogadores através dos seus </w:t>
+                <w:highlight w:val="green"/>
+                <w:lang w:eastAsia="pt-BR"/>
+              </w:rPr>
+              <w:t> correspondente da informação de quais cartas foram dadas a cada jogador). O servidor também é responsável pelo sorteio da carta usada como vira a cada nova mão.</w:t>
+            </w:r>
+            <w:r>
+              <w:rPr>
+                <w:rFonts w:ascii="Times New Roman" w:eastAsia="Times New Roman" w:hAnsi="Times New Roman" w:cs="Times New Roman"/>
+                <w:sz w:val="24"/>
+                <w:szCs w:val="24"/>
+                <w:lang w:eastAsia="pt-BR"/>
+              </w:rPr>
+              <w:t xml:space="preserve"> Como essa carta deve ser conhecida por todos os jogadores, ao sortear um vira, o servidor deve enviar a informação dessa carta para todos os quatro jogadores através dos seus </w:t>
             </w:r>
             <w:r>
               <w:rPr>
@@ -1258,14 +1417,16 @@
                 <w:rFonts w:ascii="Times New Roman" w:eastAsia="Times New Roman" w:hAnsi="Times New Roman" w:cs="Times New Roman"/>
                 <w:sz w:val="24"/>
                 <w:szCs w:val="24"/>
-                <w:lang w:eastAsia="pt-BR"/>
-              </w:rPr>
-            </w:pPr>
-            <w:r>
-              <w:rPr>
-                <w:rFonts w:ascii="Times New Roman" w:eastAsia="Times New Roman" w:hAnsi="Times New Roman" w:cs="Times New Roman"/>
-                <w:sz w:val="24"/>
-                <w:szCs w:val="24"/>
+                <w:highlight w:val="green"/>
+                <w:lang w:eastAsia="pt-BR"/>
+              </w:rPr>
+            </w:pPr>
+            <w:r>
+              <w:rPr>
+                <w:rFonts w:ascii="Times New Roman" w:eastAsia="Times New Roman" w:hAnsi="Times New Roman" w:cs="Times New Roman"/>
+                <w:sz w:val="24"/>
+                <w:szCs w:val="24"/>
+                <w:highlight w:val="green"/>
                 <w:lang w:eastAsia="pt-BR"/>
               </w:rPr>
               <w:t>O servidor é também responsável por informar a cada cliente quando é a sua vez de jogar. Nesse caso, o servidor deverá aguardar a resposta daquele cliente específico que pode ser uma das seguintes ações:</w:t>
@@ -1282,14 +1443,16 @@
                 <w:rFonts w:ascii="Times New Roman" w:eastAsia="Times New Roman" w:hAnsi="Times New Roman" w:cs="Times New Roman"/>
                 <w:sz w:val="24"/>
                 <w:szCs w:val="24"/>
-                <w:lang w:eastAsia="pt-BR"/>
-              </w:rPr>
-            </w:pPr>
-            <w:r>
-              <w:rPr>
-                <w:rFonts w:ascii="Times New Roman" w:eastAsia="Times New Roman" w:hAnsi="Times New Roman" w:cs="Times New Roman"/>
-                <w:sz w:val="24"/>
-                <w:szCs w:val="24"/>
+                <w:highlight w:val="green"/>
+                <w:lang w:eastAsia="pt-BR"/>
+              </w:rPr>
+            </w:pPr>
+            <w:r>
+              <w:rPr>
+                <w:rFonts w:ascii="Times New Roman" w:eastAsia="Times New Roman" w:hAnsi="Times New Roman" w:cs="Times New Roman"/>
+                <w:sz w:val="24"/>
+                <w:szCs w:val="24"/>
+                <w:highlight w:val="green"/>
                 <w:lang w:eastAsia="pt-BR"/>
               </w:rPr>
               <w:t>Jogar uma determinada carta aberta.</w:t>
@@ -1306,14 +1469,16 @@
                 <w:rFonts w:ascii="Times New Roman" w:eastAsia="Times New Roman" w:hAnsi="Times New Roman" w:cs="Times New Roman"/>
                 <w:sz w:val="24"/>
                 <w:szCs w:val="24"/>
-                <w:lang w:eastAsia="pt-BR"/>
-              </w:rPr>
-            </w:pPr>
-            <w:r>
-              <w:rPr>
-                <w:rFonts w:ascii="Times New Roman" w:eastAsia="Times New Roman" w:hAnsi="Times New Roman" w:cs="Times New Roman"/>
-                <w:sz w:val="24"/>
-                <w:szCs w:val="24"/>
+                <w:highlight w:val="green"/>
+                <w:lang w:eastAsia="pt-BR"/>
+              </w:rPr>
+            </w:pPr>
+            <w:r>
+              <w:rPr>
+                <w:rFonts w:ascii="Times New Roman" w:eastAsia="Times New Roman" w:hAnsi="Times New Roman" w:cs="Times New Roman"/>
+                <w:sz w:val="24"/>
+                <w:szCs w:val="24"/>
+                <w:highlight w:val="green"/>
                 <w:lang w:eastAsia="pt-BR"/>
               </w:rPr>
               <w:t>Jogar uma determinada carta fechada.</w:t>
@@ -1330,14 +1495,16 @@
                 <w:rFonts w:ascii="Times New Roman" w:eastAsia="Times New Roman" w:hAnsi="Times New Roman" w:cs="Times New Roman"/>
                 <w:sz w:val="24"/>
                 <w:szCs w:val="24"/>
-                <w:lang w:eastAsia="pt-BR"/>
-              </w:rPr>
-            </w:pPr>
-            <w:r>
-              <w:rPr>
-                <w:rFonts w:ascii="Times New Roman" w:eastAsia="Times New Roman" w:hAnsi="Times New Roman" w:cs="Times New Roman"/>
-                <w:sz w:val="24"/>
-                <w:szCs w:val="24"/>
+                <w:highlight w:val="green"/>
+                <w:lang w:eastAsia="pt-BR"/>
+              </w:rPr>
+            </w:pPr>
+            <w:r>
+              <w:rPr>
+                <w:rFonts w:ascii="Times New Roman" w:eastAsia="Times New Roman" w:hAnsi="Times New Roman" w:cs="Times New Roman"/>
+                <w:sz w:val="24"/>
+                <w:szCs w:val="24"/>
+                <w:highlight w:val="green"/>
                 <w:lang w:eastAsia="pt-BR"/>
               </w:rPr>
               <w:t>Pedir truco.</w:t>
@@ -1674,7 +1841,33 @@
                 <w:highlight w:val="yellow"/>
                 <w:lang w:eastAsia="pt-BR"/>
               </w:rPr>
-              <w:t>O cliente deverá receber como entrada um endereço ip (ou nome de </w:t>
+              <w:t xml:space="preserve">O cliente deverá receber como entrada um endereço </w:t>
+            </w:r>
+            <w:proofErr w:type="spellStart"/>
+            <w:r>
+              <w:rPr>
+                <w:rFonts w:ascii="Times New Roman" w:eastAsia="Times New Roman" w:hAnsi="Times New Roman" w:cs="Times New Roman"/>
+                <w:b/>
+                <w:bCs/>
+                <w:sz w:val="24"/>
+                <w:szCs w:val="24"/>
+                <w:highlight w:val="yellow"/>
+                <w:lang w:eastAsia="pt-BR"/>
+              </w:rPr>
+              <w:t>ip</w:t>
+            </w:r>
+            <w:proofErr w:type="spellEnd"/>
+            <w:r>
+              <w:rPr>
+                <w:rFonts w:ascii="Times New Roman" w:eastAsia="Times New Roman" w:hAnsi="Times New Roman" w:cs="Times New Roman"/>
+                <w:b/>
+                <w:bCs/>
+                <w:sz w:val="24"/>
+                <w:szCs w:val="24"/>
+                <w:highlight w:val="yellow"/>
+                <w:lang w:eastAsia="pt-BR"/>
+              </w:rPr>
+              <w:t xml:space="preserve"> (ou nome de </w:t>
             </w:r>
             <w:r>
               <w:rPr>
@@ -1900,14 +2093,16 @@
                 <w:rFonts w:ascii="Times New Roman" w:eastAsia="Times New Roman" w:hAnsi="Times New Roman" w:cs="Times New Roman"/>
                 <w:sz w:val="24"/>
                 <w:szCs w:val="24"/>
-                <w:lang w:eastAsia="pt-BR"/>
-              </w:rPr>
-            </w:pPr>
-            <w:r>
-              <w:rPr>
-                <w:rFonts w:ascii="Times New Roman" w:eastAsia="Times New Roman" w:hAnsi="Times New Roman" w:cs="Times New Roman"/>
-                <w:sz w:val="24"/>
-                <w:szCs w:val="24"/>
+                <w:highlight w:val="green"/>
+                <w:lang w:eastAsia="pt-BR"/>
+              </w:rPr>
+            </w:pPr>
+            <w:r>
+              <w:rPr>
+                <w:rFonts w:ascii="Times New Roman" w:eastAsia="Times New Roman" w:hAnsi="Times New Roman" w:cs="Times New Roman"/>
+                <w:sz w:val="24"/>
+                <w:szCs w:val="24"/>
+                <w:highlight w:val="green"/>
                 <w:lang w:eastAsia="pt-BR"/>
               </w:rPr>
               <w:t>No primeiro caso, o cliente deve aguardar a ação do jogador. Essa ação poderá ser uma dentre as seguintes três:</w:t>
@@ -1924,14 +2119,16 @@
                 <w:rFonts w:ascii="Times New Roman" w:eastAsia="Times New Roman" w:hAnsi="Times New Roman" w:cs="Times New Roman"/>
                 <w:sz w:val="24"/>
                 <w:szCs w:val="24"/>
-                <w:lang w:eastAsia="pt-BR"/>
-              </w:rPr>
-            </w:pPr>
-            <w:r>
-              <w:rPr>
-                <w:rFonts w:ascii="Times New Roman" w:eastAsia="Times New Roman" w:hAnsi="Times New Roman" w:cs="Times New Roman"/>
-                <w:sz w:val="24"/>
-                <w:szCs w:val="24"/>
+                <w:highlight w:val="green"/>
+                <w:lang w:eastAsia="pt-BR"/>
+              </w:rPr>
+            </w:pPr>
+            <w:r>
+              <w:rPr>
+                <w:rFonts w:ascii="Times New Roman" w:eastAsia="Times New Roman" w:hAnsi="Times New Roman" w:cs="Times New Roman"/>
+                <w:sz w:val="24"/>
+                <w:szCs w:val="24"/>
+                <w:highlight w:val="green"/>
                 <w:lang w:eastAsia="pt-BR"/>
               </w:rPr>
               <w:t>Jogar uma das cartas fechada.</w:t>
@@ -1948,14 +2145,16 @@
                 <w:rFonts w:ascii="Times New Roman" w:eastAsia="Times New Roman" w:hAnsi="Times New Roman" w:cs="Times New Roman"/>
                 <w:sz w:val="24"/>
                 <w:szCs w:val="24"/>
-                <w:lang w:eastAsia="pt-BR"/>
-              </w:rPr>
-            </w:pPr>
-            <w:r>
-              <w:rPr>
-                <w:rFonts w:ascii="Times New Roman" w:eastAsia="Times New Roman" w:hAnsi="Times New Roman" w:cs="Times New Roman"/>
-                <w:sz w:val="24"/>
-                <w:szCs w:val="24"/>
+                <w:highlight w:val="green"/>
+                <w:lang w:eastAsia="pt-BR"/>
+              </w:rPr>
+            </w:pPr>
+            <w:r>
+              <w:rPr>
+                <w:rFonts w:ascii="Times New Roman" w:eastAsia="Times New Roman" w:hAnsi="Times New Roman" w:cs="Times New Roman"/>
+                <w:sz w:val="24"/>
+                <w:szCs w:val="24"/>
+                <w:highlight w:val="green"/>
                 <w:lang w:eastAsia="pt-BR"/>
               </w:rPr>
               <w:t>Jogar uma das cartas aberta.</w:t>
@@ -1972,14 +2171,16 @@
                 <w:rFonts w:ascii="Times New Roman" w:eastAsia="Times New Roman" w:hAnsi="Times New Roman" w:cs="Times New Roman"/>
                 <w:sz w:val="24"/>
                 <w:szCs w:val="24"/>
-                <w:lang w:eastAsia="pt-BR"/>
-              </w:rPr>
-            </w:pPr>
-            <w:r>
-              <w:rPr>
-                <w:rFonts w:ascii="Times New Roman" w:eastAsia="Times New Roman" w:hAnsi="Times New Roman" w:cs="Times New Roman"/>
-                <w:sz w:val="24"/>
-                <w:szCs w:val="24"/>
+                <w:highlight w:val="green"/>
+                <w:lang w:eastAsia="pt-BR"/>
+              </w:rPr>
+            </w:pPr>
+            <w:r>
+              <w:rPr>
+                <w:rFonts w:ascii="Times New Roman" w:eastAsia="Times New Roman" w:hAnsi="Times New Roman" w:cs="Times New Roman"/>
+                <w:sz w:val="24"/>
+                <w:szCs w:val="24"/>
+                <w:highlight w:val="green"/>
                 <w:lang w:eastAsia="pt-BR"/>
               </w:rPr>
               <w:t>Pedir truco.</w:t>
@@ -2136,7 +2337,27 @@
                 <w:szCs w:val="24"/>
                 <w:lang w:eastAsia="pt-BR"/>
               </w:rPr>
-              <w:t>Novamente, é de responsabilidade do cliente fornecer uma interface que permita a seleção destas opções, mas não é responsabilidade do cliente verificar se é possível retrucar nesse momento. </w:t>
+              <w:t xml:space="preserve">Novamente, é de responsabilidade do cliente </w:t>
+            </w:r>
+            <w:proofErr w:type="spellStart"/>
+            <w:r>
+              <w:rPr>
+                <w:rFonts w:ascii="Times New Roman" w:eastAsia="Times New Roman" w:hAnsi="Times New Roman" w:cs="Times New Roman"/>
+                <w:sz w:val="24"/>
+                <w:szCs w:val="24"/>
+                <w:lang w:eastAsia="pt-BR"/>
+              </w:rPr>
+              <w:t>fornecer</w:t>
+            </w:r>
+            <w:proofErr w:type="spellEnd"/>
+            <w:r>
+              <w:rPr>
+                <w:rFonts w:ascii="Times New Roman" w:eastAsia="Times New Roman" w:hAnsi="Times New Roman" w:cs="Times New Roman"/>
+                <w:sz w:val="24"/>
+                <w:szCs w:val="24"/>
+                <w:lang w:eastAsia="pt-BR"/>
+              </w:rPr>
+              <w:t xml:space="preserve"> uma interface que permita a seleção destas opções, mas não é responsabilidade do cliente verificar se é possível retrucar nesse momento. </w:t>
             </w:r>
           </w:p>
           <w:p>
@@ -2291,7 +2512,27 @@
                 <w:szCs w:val="24"/>
                 <w:lang w:eastAsia="pt-BR"/>
               </w:rPr>
-              <w:t>Uma descrição do protocolo de comunicação usado (</w:t>
+              <w:t xml:space="preserve">Uma descrição do protocolo de comunicação </w:t>
+            </w:r>
+            <w:proofErr w:type="spellStart"/>
+            <w:r>
+              <w:rPr>
+                <w:rFonts w:ascii="Times New Roman" w:eastAsia="Times New Roman" w:hAnsi="Times New Roman" w:cs="Times New Roman"/>
+                <w:sz w:val="24"/>
+                <w:szCs w:val="24"/>
+                <w:lang w:eastAsia="pt-BR"/>
+              </w:rPr>
+              <w:t>usado</w:t>
+            </w:r>
+            <w:proofErr w:type="spellEnd"/>
+            <w:r>
+              <w:rPr>
+                <w:rFonts w:ascii="Times New Roman" w:eastAsia="Times New Roman" w:hAnsi="Times New Roman" w:cs="Times New Roman"/>
+                <w:sz w:val="24"/>
+                <w:szCs w:val="24"/>
+                <w:lang w:eastAsia="pt-BR"/>
+              </w:rPr>
+              <w:t xml:space="preserve"> (</w:t>
             </w:r>
             <w:r>
               <w:rPr>
@@ -2380,14 +2621,25 @@
                 <w:lang w:eastAsia="pt-BR"/>
               </w:rPr>
             </w:pPr>
-            <w:r>
-              <w:rPr>
-                <w:rFonts w:ascii="Times New Roman" w:eastAsia="Times New Roman" w:hAnsi="Times New Roman" w:cs="Times New Roman"/>
-                <w:sz w:val="24"/>
-                <w:szCs w:val="24"/>
-                <w:lang w:eastAsia="pt-BR"/>
-              </w:rPr>
-              <w:t>todas as funcionalidades citadas nesta especificação devem ser implementadas por código desenvolvido pelos próprios membros do grupo (</w:t>
+            <w:proofErr w:type="gramStart"/>
+            <w:r>
+              <w:rPr>
+                <w:rFonts w:ascii="Times New Roman" w:eastAsia="Times New Roman" w:hAnsi="Times New Roman" w:cs="Times New Roman"/>
+                <w:sz w:val="24"/>
+                <w:szCs w:val="24"/>
+                <w:lang w:eastAsia="pt-BR"/>
+              </w:rPr>
+              <w:t>todas</w:t>
+            </w:r>
+            <w:proofErr w:type="gramEnd"/>
+            <w:r>
+              <w:rPr>
+                <w:rFonts w:ascii="Times New Roman" w:eastAsia="Times New Roman" w:hAnsi="Times New Roman" w:cs="Times New Roman"/>
+                <w:sz w:val="24"/>
+                <w:szCs w:val="24"/>
+                <w:lang w:eastAsia="pt-BR"/>
+              </w:rPr>
+              <w:t xml:space="preserve"> as funcionalidades citadas nesta especificação devem ser implementadas por código desenvolvido pelos próprios membros do grupo (</w:t>
             </w:r>
             <w:r>
               <w:rPr>
@@ -2444,14 +2696,25 @@
                 <w:lang w:eastAsia="pt-BR"/>
               </w:rPr>
             </w:pPr>
-            <w:r>
-              <w:rPr>
-                <w:rFonts w:ascii="Times New Roman" w:eastAsia="Times New Roman" w:hAnsi="Times New Roman" w:cs="Times New Roman"/>
-                <w:sz w:val="24"/>
-                <w:szCs w:val="24"/>
-                <w:lang w:eastAsia="pt-BR"/>
-              </w:rPr>
-              <w:t>o código final deve ser compilável/executável sem a necessidade de bibliotecas, </w:t>
+            <w:proofErr w:type="gramStart"/>
+            <w:r>
+              <w:rPr>
+                <w:rFonts w:ascii="Times New Roman" w:eastAsia="Times New Roman" w:hAnsi="Times New Roman" w:cs="Times New Roman"/>
+                <w:sz w:val="24"/>
+                <w:szCs w:val="24"/>
+                <w:lang w:eastAsia="pt-BR"/>
+              </w:rPr>
+              <w:t>o</w:t>
+            </w:r>
+            <w:proofErr w:type="gramEnd"/>
+            <w:r>
+              <w:rPr>
+                <w:rFonts w:ascii="Times New Roman" w:eastAsia="Times New Roman" w:hAnsi="Times New Roman" w:cs="Times New Roman"/>
+                <w:sz w:val="24"/>
+                <w:szCs w:val="24"/>
+                <w:lang w:eastAsia="pt-BR"/>
+              </w:rPr>
+              <w:t xml:space="preserve"> código final deve ser compilável/executável sem a necessidade de bibliotecas, </w:t>
             </w:r>
             <w:r>
               <w:rPr>
@@ -2491,7 +2754,27 @@
                 <w:szCs w:val="24"/>
                 <w:lang w:eastAsia="pt-BR"/>
               </w:rPr>
-              <w:t>De maneira análoga, o relatório é de formato livre, sem limites inferiores ou superiores de páginas. Apenas como um guia geral, 3 páginas devem ser suficientes (embora não necessárias) para contemplar todos os itens listados na seção anterior. O relatório deve ser entregue preferencialmente em formato pdf.</w:t>
+              <w:t xml:space="preserve">De maneira análoga, o relatório é de formato livre, sem limites inferiores ou superiores de páginas. Apenas como um guia geral, 3 páginas devem ser suficientes (embora não necessárias) para contemplar todos os itens listados na seção anterior. O relatório deve ser entregue preferencialmente em formato </w:t>
+            </w:r>
+            <w:proofErr w:type="spellStart"/>
+            <w:r>
+              <w:rPr>
+                <w:rFonts w:ascii="Times New Roman" w:eastAsia="Times New Roman" w:hAnsi="Times New Roman" w:cs="Times New Roman"/>
+                <w:sz w:val="24"/>
+                <w:szCs w:val="24"/>
+                <w:lang w:eastAsia="pt-BR"/>
+              </w:rPr>
+              <w:t>pdf</w:t>
+            </w:r>
+            <w:proofErr w:type="spellEnd"/>
+            <w:r>
+              <w:rPr>
+                <w:rFonts w:ascii="Times New Roman" w:eastAsia="Times New Roman" w:hAnsi="Times New Roman" w:cs="Times New Roman"/>
+                <w:sz w:val="24"/>
+                <w:szCs w:val="24"/>
+                <w:lang w:eastAsia="pt-BR"/>
+              </w:rPr>
+              <w:t>.</w:t>
             </w:r>
           </w:p>
           <w:p>
@@ -2828,6 +3111,7 @@
               </w:rPr>
               <w:t>Até 0,5 pontos para a leitura dos parâmetros de entrada (porta na qual o servidor fará o </w:t>
             </w:r>
+            <w:proofErr w:type="spellStart"/>
             <w:r>
               <w:rPr>
                 <w:rFonts w:ascii="Times New Roman" w:eastAsia="Times New Roman" w:hAnsi="Times New Roman" w:cs="Times New Roman"/>
@@ -2839,6 +3123,7 @@
               </w:rPr>
               <w:t>bind</w:t>
             </w:r>
+            <w:proofErr w:type="spellEnd"/>
             <w:r>
               <w:rPr>
                 <w:rFonts w:ascii="Times New Roman" w:eastAsia="Times New Roman" w:hAnsi="Times New Roman" w:cs="Times New Roman"/>
@@ -3460,8 +3745,21 @@
         <w:annotationRef/>
       </w:r>
       <w:r>
-        <w:t>Ver com o professor, se tem q ser uma entrada ou pode ser já pre-definido</w:t>
+        <w:t xml:space="preserve">Ver com o professor, se tem </w:t>
       </w:r>
+      <w:proofErr w:type="gramStart"/>
+      <w:r>
+        <w:t>q</w:t>
+      </w:r>
+      <w:proofErr w:type="gramEnd"/>
+      <w:r>
+        <w:t xml:space="preserve"> ser uma entrada ou pode ser já </w:t>
+      </w:r>
+      <w:proofErr w:type="spellStart"/>
+      <w:r>
+        <w:t>pre-definido</w:t>
+      </w:r>
+      <w:proofErr w:type="spellEnd"/>
     </w:p>
   </w:comment>
   <w:comment w:id="4" w:author="Biih Souza" w:date="2017-10-21T17:54:00Z" w:initials="BS">

</xml_diff>

<commit_message>
Logica para verificar vencendor
</commit_message>
<xml_diff>
--- a/especificacao.docx
+++ b/especificacao.docx
@@ -15,8 +15,6 @@
           <w:lang w:eastAsia="pt-BR"/>
         </w:rPr>
       </w:pPr>
-      <w:bookmarkStart w:id="0" w:name="_GoBack"/>
-      <w:bookmarkEnd w:id="0"/>
       <w:r>
         <w:rPr>
           <w:rFonts w:ascii="Times New Roman" w:eastAsia="Times New Roman" w:hAnsi="Times New Roman" w:cs="Times New Roman"/>
@@ -71,8 +69,8 @@
                 <w:lang w:eastAsia="pt-BR"/>
               </w:rPr>
             </w:pPr>
-            <w:bookmarkStart w:id="1" w:name="TOC-Descri-o-e-Objetivo"/>
-            <w:bookmarkEnd w:id="1"/>
+            <w:bookmarkStart w:id="0" w:name="TOC-Descri-o-e-Objetivo"/>
+            <w:bookmarkEnd w:id="0"/>
             <w:r>
               <w:rPr>
                 <w:rFonts w:ascii="Times New Roman" w:eastAsia="Times New Roman" w:hAnsi="Times New Roman" w:cs="Times New Roman"/>
@@ -111,31 +109,7 @@
                 <w:szCs w:val="24"/>
                 <w:lang w:eastAsia="pt-BR"/>
               </w:rPr>
-              <w:t xml:space="preserve">Truco </w:t>
-            </w:r>
-            <w:proofErr w:type="spellStart"/>
-            <w:r>
-              <w:rPr>
-                <w:rFonts w:ascii="Times New Roman" w:eastAsia="Times New Roman" w:hAnsi="Times New Roman" w:cs="Times New Roman"/>
-                <w:i/>
-                <w:iCs/>
-                <w:sz w:val="24"/>
-                <w:szCs w:val="24"/>
-                <w:lang w:eastAsia="pt-BR"/>
-              </w:rPr>
-              <w:t>multiplayer</w:t>
-            </w:r>
-            <w:proofErr w:type="spellEnd"/>
-            <w:r>
-              <w:rPr>
-                <w:rFonts w:ascii="Times New Roman" w:eastAsia="Times New Roman" w:hAnsi="Times New Roman" w:cs="Times New Roman"/>
-                <w:i/>
-                <w:iCs/>
-                <w:sz w:val="24"/>
-                <w:szCs w:val="24"/>
-                <w:lang w:eastAsia="pt-BR"/>
-              </w:rPr>
-              <w:t xml:space="preserve"> online</w:t>
+              <w:t>Truco multiplayer online</w:t>
             </w:r>
             <w:r>
               <w:rPr>
@@ -553,20 +527,21 @@
                 <w:rFonts w:ascii="Times New Roman" w:eastAsia="Times New Roman" w:hAnsi="Times New Roman" w:cs="Times New Roman"/>
                 <w:sz w:val="24"/>
                 <w:szCs w:val="24"/>
+                <w:highlight w:val="green"/>
                 <w:lang w:eastAsia="pt-BR"/>
               </w:rPr>
               <w:lastRenderedPageBreak/>
-              <w:t>Cada mão é dividida em até 3 rodadas</w:t>
-            </w:r>
-            <w:r>
-              <w:rPr>
-                <w:rFonts w:ascii="Times New Roman" w:eastAsia="Times New Roman" w:hAnsi="Times New Roman" w:cs="Times New Roman"/>
-                <w:sz w:val="24"/>
-                <w:szCs w:val="24"/>
-                <w:highlight w:val="green"/>
-                <w:lang w:eastAsia="pt-BR"/>
-              </w:rPr>
-              <w:t>. Em cada rodada, os jogadores são percorridos em ordem.</w:t>
+              <w:t xml:space="preserve">Cada mão é dividida em até 3 rodadas. Em cada rodada, os jogadores são percorridos em </w:t>
+            </w:r>
+            <w:r>
+              <w:rPr>
+                <w:rFonts w:ascii="Times New Roman" w:eastAsia="Times New Roman" w:hAnsi="Times New Roman" w:cs="Times New Roman"/>
+                <w:sz w:val="24"/>
+                <w:szCs w:val="24"/>
+                <w:highlight w:val="green"/>
+                <w:lang w:eastAsia="pt-BR"/>
+              </w:rPr>
+              <w:t>ordem.</w:t>
             </w:r>
             <w:r>
               <w:rPr>
@@ -731,7 +706,18 @@
                 <w:szCs w:val="24"/>
                 <w:lang w:eastAsia="pt-BR"/>
               </w:rPr>
-              <w:t> Uma equipe que vence duas das três rodadas é considerada a vencedora de uma mão. No caso de uma mesma equipe vencer as duas primeiras rodadas de uma mão, não há necessidade de se jogar a terceira. A próxima rodada de uma mão é sempre iniciada pelo jogador que jogou a carta mais alta na rodada anterior.</w:t>
+              <w:t> Uma equipe que vence duas das três rodadas é considerada a vencedora de uma mão. No caso de uma mesma equipe vencer as duas primeiras rodadas de uma mão, não há necessidade de se jogar a terceira. A próxima rodada de uma mão é sempre iniciad</w:t>
+            </w:r>
+            <w:bookmarkStart w:id="1" w:name="_GoBack"/>
+            <w:bookmarkEnd w:id="1"/>
+            <w:r>
+              <w:rPr>
+                <w:rFonts w:ascii="Times New Roman" w:eastAsia="Times New Roman" w:hAnsi="Times New Roman" w:cs="Times New Roman"/>
+                <w:sz w:val="24"/>
+                <w:szCs w:val="24"/>
+                <w:lang w:eastAsia="pt-BR"/>
+              </w:rPr>
+              <w:t>a pelo jogador que jogou a carta mais alta na rodada anterior.</w:t>
             </w:r>
           </w:p>
           <w:p>
@@ -772,81 +758,39 @@
                 <w:szCs w:val="24"/>
                 <w:lang w:eastAsia="pt-BR"/>
               </w:rPr>
-              <w:t xml:space="preserve"> Isso acaba desencadeando algumas exceções à regra supracitada. Se a primeira rodada empata, a dupla que vence a segunda é declarada vencedora da mão. Se as duas primeiras rodadas empatam, vence a mão a equipe vitoriosa na terceira rodada. Se todas as rodadas empatarem, a mão é considerada um empate e nenhuma das duplas pontua. Finalmente, se houver um vencedor da primeira rodada e um empate na segunda ou terceira, vence a mão a dupla que ganhou a primeira rodada. Em </w:t>
-            </w:r>
-            <w:proofErr w:type="spellStart"/>
-            <w:r>
-              <w:rPr>
-                <w:rFonts w:ascii="Times New Roman" w:eastAsia="Times New Roman" w:hAnsi="Times New Roman" w:cs="Times New Roman"/>
-                <w:sz w:val="24"/>
-                <w:szCs w:val="24"/>
-                <w:lang w:eastAsia="pt-BR"/>
-              </w:rPr>
-              <w:t>cado</w:t>
-            </w:r>
-            <w:proofErr w:type="spellEnd"/>
-            <w:r>
-              <w:rPr>
-                <w:rFonts w:ascii="Times New Roman" w:eastAsia="Times New Roman" w:hAnsi="Times New Roman" w:cs="Times New Roman"/>
-                <w:sz w:val="24"/>
-                <w:szCs w:val="24"/>
-                <w:lang w:eastAsia="pt-BR"/>
-              </w:rPr>
-              <w:t xml:space="preserve"> de empate em uma rodada, a rodada seguinte será iniciada pelo último jogador a jogar a carta de valor mais alto.</w:t>
-            </w:r>
-          </w:p>
-          <w:p>
-            <w:pPr>
-              <w:spacing w:after="0" w:line="240" w:lineRule="auto"/>
-              <w:rPr>
-                <w:rFonts w:ascii="Times New Roman" w:eastAsia="Times New Roman" w:hAnsi="Times New Roman" w:cs="Times New Roman"/>
-                <w:sz w:val="24"/>
-                <w:szCs w:val="24"/>
-                <w:lang w:eastAsia="pt-BR"/>
-              </w:rPr>
-            </w:pPr>
-          </w:p>
-          <w:p>
-            <w:pPr>
-              <w:spacing w:after="0" w:line="240" w:lineRule="auto"/>
-              <w:rPr>
-                <w:rFonts w:ascii="Times New Roman" w:eastAsia="Times New Roman" w:hAnsi="Times New Roman" w:cs="Times New Roman"/>
-                <w:sz w:val="24"/>
-                <w:szCs w:val="24"/>
-                <w:lang w:eastAsia="pt-BR"/>
-              </w:rPr>
-            </w:pPr>
-            <w:r>
-              <w:rPr>
-                <w:rFonts w:ascii="Times New Roman" w:eastAsia="Times New Roman" w:hAnsi="Times New Roman" w:cs="Times New Roman"/>
-                <w:sz w:val="24"/>
-                <w:szCs w:val="24"/>
-                <w:highlight w:val="green"/>
-                <w:lang w:eastAsia="pt-BR"/>
-              </w:rPr>
-              <w:t xml:space="preserve">Nesse conjunto de regras, consideraremos a seguinte ordem (crescente) de valor das cartas: 4, 5, 6, 7, 8, 9, 10, Dama, Valete, Rei, Ás, 2, 3. Em outras palavras, o 4 é a carta de valor mais baixo, enquanto o 3 é a mais alta. Há, no entanto, uma exceção para essa ordem. Como explicado anteriormente, a cada mão sorteia-se uma carta chamada de </w:t>
-            </w:r>
-            <w:proofErr w:type="spellStart"/>
-            <w:r>
-              <w:rPr>
-                <w:rFonts w:ascii="Times New Roman" w:eastAsia="Times New Roman" w:hAnsi="Times New Roman" w:cs="Times New Roman"/>
-                <w:sz w:val="24"/>
-                <w:szCs w:val="24"/>
-                <w:highlight w:val="green"/>
-                <w:lang w:eastAsia="pt-BR"/>
-              </w:rPr>
-              <w:t>vira</w:t>
-            </w:r>
-            <w:proofErr w:type="spellEnd"/>
-            <w:r>
-              <w:rPr>
-                <w:rFonts w:ascii="Times New Roman" w:eastAsia="Times New Roman" w:hAnsi="Times New Roman" w:cs="Times New Roman"/>
-                <w:sz w:val="24"/>
-                <w:szCs w:val="24"/>
-                <w:highlight w:val="green"/>
-                <w:lang w:eastAsia="pt-BR"/>
-              </w:rPr>
-              <w:t>. Naquela mão, as cartas de valor subsequente ao do vira recebem o nome de </w:t>
+              <w:t xml:space="preserve"> Isso acaba desencadeando algumas exceções à regra supracitada. Se a primeira rodada empata, a dupla que vence a segunda é declarada vencedora da mão. Se as duas primeiras rodadas empatam, vence a mão a equipe vitoriosa na terceira rodada. Se todas as rodadas empatarem, a mão é considerada um empate e nenhuma das duplas pontua. Finalmente, se houver um vencedor da primeira rodada e um empate na segunda ou terceira, vence a mão a dupla que ganhou a primeira rodada. Em cado de empate em uma rodada, a rodada seguinte será iniciada pelo último jogador a jogar a carta de valor mais alto.</w:t>
+            </w:r>
+          </w:p>
+          <w:p>
+            <w:pPr>
+              <w:spacing w:after="0" w:line="240" w:lineRule="auto"/>
+              <w:rPr>
+                <w:rFonts w:ascii="Times New Roman" w:eastAsia="Times New Roman" w:hAnsi="Times New Roman" w:cs="Times New Roman"/>
+                <w:sz w:val="24"/>
+                <w:szCs w:val="24"/>
+                <w:lang w:eastAsia="pt-BR"/>
+              </w:rPr>
+            </w:pPr>
+          </w:p>
+          <w:p>
+            <w:pPr>
+              <w:spacing w:after="0" w:line="240" w:lineRule="auto"/>
+              <w:rPr>
+                <w:rFonts w:ascii="Times New Roman" w:eastAsia="Times New Roman" w:hAnsi="Times New Roman" w:cs="Times New Roman"/>
+                <w:sz w:val="24"/>
+                <w:szCs w:val="24"/>
+                <w:lang w:eastAsia="pt-BR"/>
+              </w:rPr>
+            </w:pPr>
+            <w:r>
+              <w:rPr>
+                <w:rFonts w:ascii="Times New Roman" w:eastAsia="Times New Roman" w:hAnsi="Times New Roman" w:cs="Times New Roman"/>
+                <w:sz w:val="24"/>
+                <w:szCs w:val="24"/>
+                <w:highlight w:val="green"/>
+                <w:lang w:eastAsia="pt-BR"/>
+              </w:rPr>
+              <w:t>Nesse conjunto de regras, consideraremos a seguinte ordem (crescente) de valor das cartas: 4, 5, 6, 7, 8, 9, 10, Dama, Valete, Rei, Ás, 2, 3. Em outras palavras, o 4 é a carta de valor mais baixo, enquanto o 3 é a mais alta. Há, no entanto, uma exceção para essa ordem. Como explicado anteriormente, a cada mão sorteia-se uma carta chamada de vira. Naquela mão, as cartas de valor subsequente ao do vira recebem o nome de </w:t>
             </w:r>
             <w:r>
               <w:rPr>
@@ -1162,7 +1106,6 @@
               </w:rPr>
               <w:t>. O servidor deve realizar um </w:t>
             </w:r>
-            <w:proofErr w:type="spellStart"/>
             <w:r>
               <w:rPr>
                 <w:rFonts w:ascii="Times New Roman" w:eastAsia="Times New Roman" w:hAnsi="Times New Roman" w:cs="Times New Roman"/>
@@ -1175,7 +1118,6 @@
               </w:rPr>
               <w:t>bind</w:t>
             </w:r>
-            <w:proofErr w:type="spellEnd"/>
             <w:r>
               <w:rPr>
                 <w:rFonts w:ascii="Times New Roman" w:eastAsia="Times New Roman" w:hAnsi="Times New Roman" w:cs="Times New Roman"/>
@@ -1301,29 +1243,7 @@
                 <w:highlight w:val="green"/>
                 <w:lang w:eastAsia="pt-BR"/>
               </w:rPr>
-              <w:t xml:space="preserve">O servidor é responsável por gerenciar toda a lógica do jogo. Ele deve manipular o </w:t>
-            </w:r>
-            <w:proofErr w:type="spellStart"/>
-            <w:r>
-              <w:rPr>
-                <w:rFonts w:ascii="Times New Roman" w:eastAsia="Times New Roman" w:hAnsi="Times New Roman" w:cs="Times New Roman"/>
-                <w:sz w:val="24"/>
-                <w:szCs w:val="24"/>
-                <w:highlight w:val="green"/>
-                <w:lang w:eastAsia="pt-BR"/>
-              </w:rPr>
-              <w:t>embaralhamento</w:t>
-            </w:r>
-            <w:proofErr w:type="spellEnd"/>
-            <w:r>
-              <w:rPr>
-                <w:rFonts w:ascii="Times New Roman" w:eastAsia="Times New Roman" w:hAnsi="Times New Roman" w:cs="Times New Roman"/>
-                <w:sz w:val="24"/>
-                <w:szCs w:val="24"/>
-                <w:highlight w:val="green"/>
-                <w:lang w:eastAsia="pt-BR"/>
-              </w:rPr>
-              <w:t xml:space="preserve"> das cartas, e a distribuição das mesmas pelos jogadores (</w:t>
+              <w:t>O servidor é responsável por gerenciar toda a lógica do jogo. Ele deve manipular o embaralhamento das cartas, e a distribuição das mesmas pelos jogadores (</w:t>
             </w:r>
             <w:r>
               <w:rPr>
@@ -1841,33 +1761,7 @@
                 <w:highlight w:val="yellow"/>
                 <w:lang w:eastAsia="pt-BR"/>
               </w:rPr>
-              <w:t xml:space="preserve">O cliente deverá receber como entrada um endereço </w:t>
-            </w:r>
-            <w:proofErr w:type="spellStart"/>
-            <w:r>
-              <w:rPr>
-                <w:rFonts w:ascii="Times New Roman" w:eastAsia="Times New Roman" w:hAnsi="Times New Roman" w:cs="Times New Roman"/>
-                <w:b/>
-                <w:bCs/>
-                <w:sz w:val="24"/>
-                <w:szCs w:val="24"/>
-                <w:highlight w:val="yellow"/>
-                <w:lang w:eastAsia="pt-BR"/>
-              </w:rPr>
-              <w:t>ip</w:t>
-            </w:r>
-            <w:proofErr w:type="spellEnd"/>
-            <w:r>
-              <w:rPr>
-                <w:rFonts w:ascii="Times New Roman" w:eastAsia="Times New Roman" w:hAnsi="Times New Roman" w:cs="Times New Roman"/>
-                <w:b/>
-                <w:bCs/>
-                <w:sz w:val="24"/>
-                <w:szCs w:val="24"/>
-                <w:highlight w:val="yellow"/>
-                <w:lang w:eastAsia="pt-BR"/>
-              </w:rPr>
-              <w:t xml:space="preserve"> (ou nome de </w:t>
+              <w:t>O cliente deverá receber como entrada um endereço ip (ou nome de </w:t>
             </w:r>
             <w:r>
               <w:rPr>
@@ -2337,27 +2231,7 @@
                 <w:szCs w:val="24"/>
                 <w:lang w:eastAsia="pt-BR"/>
               </w:rPr>
-              <w:t xml:space="preserve">Novamente, é de responsabilidade do cliente </w:t>
-            </w:r>
-            <w:proofErr w:type="spellStart"/>
-            <w:r>
-              <w:rPr>
-                <w:rFonts w:ascii="Times New Roman" w:eastAsia="Times New Roman" w:hAnsi="Times New Roman" w:cs="Times New Roman"/>
-                <w:sz w:val="24"/>
-                <w:szCs w:val="24"/>
-                <w:lang w:eastAsia="pt-BR"/>
-              </w:rPr>
-              <w:t>fornecer</w:t>
-            </w:r>
-            <w:proofErr w:type="spellEnd"/>
-            <w:r>
-              <w:rPr>
-                <w:rFonts w:ascii="Times New Roman" w:eastAsia="Times New Roman" w:hAnsi="Times New Roman" w:cs="Times New Roman"/>
-                <w:sz w:val="24"/>
-                <w:szCs w:val="24"/>
-                <w:lang w:eastAsia="pt-BR"/>
-              </w:rPr>
-              <w:t xml:space="preserve"> uma interface que permita a seleção destas opções, mas não é responsabilidade do cliente verificar se é possível retrucar nesse momento. </w:t>
+              <w:t>Novamente, é de responsabilidade do cliente fornecer uma interface que permita a seleção destas opções, mas não é responsabilidade do cliente verificar se é possível retrucar nesse momento. </w:t>
             </w:r>
           </w:p>
           <w:p>
@@ -2512,27 +2386,7 @@
                 <w:szCs w:val="24"/>
                 <w:lang w:eastAsia="pt-BR"/>
               </w:rPr>
-              <w:t xml:space="preserve">Uma descrição do protocolo de comunicação </w:t>
-            </w:r>
-            <w:proofErr w:type="spellStart"/>
-            <w:r>
-              <w:rPr>
-                <w:rFonts w:ascii="Times New Roman" w:eastAsia="Times New Roman" w:hAnsi="Times New Roman" w:cs="Times New Roman"/>
-                <w:sz w:val="24"/>
-                <w:szCs w:val="24"/>
-                <w:lang w:eastAsia="pt-BR"/>
-              </w:rPr>
-              <w:t>usado</w:t>
-            </w:r>
-            <w:proofErr w:type="spellEnd"/>
-            <w:r>
-              <w:rPr>
-                <w:rFonts w:ascii="Times New Roman" w:eastAsia="Times New Roman" w:hAnsi="Times New Roman" w:cs="Times New Roman"/>
-                <w:sz w:val="24"/>
-                <w:szCs w:val="24"/>
-                <w:lang w:eastAsia="pt-BR"/>
-              </w:rPr>
-              <w:t xml:space="preserve"> (</w:t>
+              <w:t>Uma descrição do protocolo de comunicação usado (</w:t>
             </w:r>
             <w:r>
               <w:rPr>
@@ -2621,25 +2475,14 @@
                 <w:lang w:eastAsia="pt-BR"/>
               </w:rPr>
             </w:pPr>
-            <w:proofErr w:type="gramStart"/>
-            <w:r>
-              <w:rPr>
-                <w:rFonts w:ascii="Times New Roman" w:eastAsia="Times New Roman" w:hAnsi="Times New Roman" w:cs="Times New Roman"/>
-                <w:sz w:val="24"/>
-                <w:szCs w:val="24"/>
-                <w:lang w:eastAsia="pt-BR"/>
-              </w:rPr>
-              <w:t>todas</w:t>
-            </w:r>
-            <w:proofErr w:type="gramEnd"/>
-            <w:r>
-              <w:rPr>
-                <w:rFonts w:ascii="Times New Roman" w:eastAsia="Times New Roman" w:hAnsi="Times New Roman" w:cs="Times New Roman"/>
-                <w:sz w:val="24"/>
-                <w:szCs w:val="24"/>
-                <w:lang w:eastAsia="pt-BR"/>
-              </w:rPr>
-              <w:t xml:space="preserve"> as funcionalidades citadas nesta especificação devem ser implementadas por código desenvolvido pelos próprios membros do grupo (</w:t>
+            <w:r>
+              <w:rPr>
+                <w:rFonts w:ascii="Times New Roman" w:eastAsia="Times New Roman" w:hAnsi="Times New Roman" w:cs="Times New Roman"/>
+                <w:sz w:val="24"/>
+                <w:szCs w:val="24"/>
+                <w:lang w:eastAsia="pt-BR"/>
+              </w:rPr>
+              <w:t>todas as funcionalidades citadas nesta especificação devem ser implementadas por código desenvolvido pelos próprios membros do grupo (</w:t>
             </w:r>
             <w:r>
               <w:rPr>
@@ -2696,25 +2539,14 @@
                 <w:lang w:eastAsia="pt-BR"/>
               </w:rPr>
             </w:pPr>
-            <w:proofErr w:type="gramStart"/>
-            <w:r>
-              <w:rPr>
-                <w:rFonts w:ascii="Times New Roman" w:eastAsia="Times New Roman" w:hAnsi="Times New Roman" w:cs="Times New Roman"/>
-                <w:sz w:val="24"/>
-                <w:szCs w:val="24"/>
-                <w:lang w:eastAsia="pt-BR"/>
-              </w:rPr>
-              <w:t>o</w:t>
-            </w:r>
-            <w:proofErr w:type="gramEnd"/>
-            <w:r>
-              <w:rPr>
-                <w:rFonts w:ascii="Times New Roman" w:eastAsia="Times New Roman" w:hAnsi="Times New Roman" w:cs="Times New Roman"/>
-                <w:sz w:val="24"/>
-                <w:szCs w:val="24"/>
-                <w:lang w:eastAsia="pt-BR"/>
-              </w:rPr>
-              <w:t xml:space="preserve"> código final deve ser compilável/executável sem a necessidade de bibliotecas, </w:t>
+            <w:r>
+              <w:rPr>
+                <w:rFonts w:ascii="Times New Roman" w:eastAsia="Times New Roman" w:hAnsi="Times New Roman" w:cs="Times New Roman"/>
+                <w:sz w:val="24"/>
+                <w:szCs w:val="24"/>
+                <w:lang w:eastAsia="pt-BR"/>
+              </w:rPr>
+              <w:t>o código final deve ser compilável/executável sem a necessidade de bibliotecas, </w:t>
             </w:r>
             <w:r>
               <w:rPr>
@@ -2754,27 +2586,7 @@
                 <w:szCs w:val="24"/>
                 <w:lang w:eastAsia="pt-BR"/>
               </w:rPr>
-              <w:t xml:space="preserve">De maneira análoga, o relatório é de formato livre, sem limites inferiores ou superiores de páginas. Apenas como um guia geral, 3 páginas devem ser suficientes (embora não necessárias) para contemplar todos os itens listados na seção anterior. O relatório deve ser entregue preferencialmente em formato </w:t>
-            </w:r>
-            <w:proofErr w:type="spellStart"/>
-            <w:r>
-              <w:rPr>
-                <w:rFonts w:ascii="Times New Roman" w:eastAsia="Times New Roman" w:hAnsi="Times New Roman" w:cs="Times New Roman"/>
-                <w:sz w:val="24"/>
-                <w:szCs w:val="24"/>
-                <w:lang w:eastAsia="pt-BR"/>
-              </w:rPr>
-              <w:t>pdf</w:t>
-            </w:r>
-            <w:proofErr w:type="spellEnd"/>
-            <w:r>
-              <w:rPr>
-                <w:rFonts w:ascii="Times New Roman" w:eastAsia="Times New Roman" w:hAnsi="Times New Roman" w:cs="Times New Roman"/>
-                <w:sz w:val="24"/>
-                <w:szCs w:val="24"/>
-                <w:lang w:eastAsia="pt-BR"/>
-              </w:rPr>
-              <w:t>.</w:t>
+              <w:t>De maneira análoga, o relatório é de formato livre, sem limites inferiores ou superiores de páginas. Apenas como um guia geral, 3 páginas devem ser suficientes (embora não necessárias) para contemplar todos os itens listados na seção anterior. O relatório deve ser entregue preferencialmente em formato pdf.</w:t>
             </w:r>
           </w:p>
           <w:p>
@@ -3111,7 +2923,6 @@
               </w:rPr>
               <w:t>Até 0,5 pontos para a leitura dos parâmetros de entrada (porta na qual o servidor fará o </w:t>
             </w:r>
-            <w:proofErr w:type="spellStart"/>
             <w:r>
               <w:rPr>
                 <w:rFonts w:ascii="Times New Roman" w:eastAsia="Times New Roman" w:hAnsi="Times New Roman" w:cs="Times New Roman"/>
@@ -3123,7 +2934,6 @@
               </w:rPr>
               <w:t>bind</w:t>
             </w:r>
-            <w:proofErr w:type="spellEnd"/>
             <w:r>
               <w:rPr>
                 <w:rFonts w:ascii="Times New Roman" w:eastAsia="Times New Roman" w:hAnsi="Times New Roman" w:cs="Times New Roman"/>
@@ -3745,21 +3555,8 @@
         <w:annotationRef/>
       </w:r>
       <w:r>
-        <w:t xml:space="preserve">Ver com o professor, se tem </w:t>
+        <w:t>Ver com o professor, se tem q ser uma entrada ou pode ser já pre-definido</w:t>
       </w:r>
-      <w:proofErr w:type="gramStart"/>
-      <w:r>
-        <w:t>q</w:t>
-      </w:r>
-      <w:proofErr w:type="gramEnd"/>
-      <w:r>
-        <w:t xml:space="preserve"> ser uma entrada ou pode ser já </w:t>
-      </w:r>
-      <w:proofErr w:type="spellStart"/>
-      <w:r>
-        <w:t>pre-definido</w:t>
-      </w:r>
-      <w:proofErr w:type="spellEnd"/>
     </w:p>
   </w:comment>
   <w:comment w:id="4" w:author="Biih Souza" w:date="2017-10-21T17:54:00Z" w:initials="BS">

</xml_diff>